<commit_message>
posting most recent copy of my capstone project
</commit_message>
<xml_diff>
--- a/advanced_ml/Final_Project/CapstoneProject.docx
+++ b/advanced_ml/Final_Project/CapstoneProject.docx
@@ -142,22 +142,7 @@
           <w:rFonts w:cstheme="minorHAnsi"/>
           <w:szCs w:val="24"/>
         </w:rPr>
-        <w:t xml:space="preserve"> forecasting asset prices. </w:t>
-      </w:r>
-    </w:p>
-    <w:p>
-      <w:pPr>
-        <w:rPr>
-          <w:rFonts w:cstheme="minorHAnsi"/>
-          <w:szCs w:val="24"/>
-        </w:rPr>
-      </w:pPr>
-      <w:r>
-        <w:rPr>
-          <w:rFonts w:cstheme="minorHAnsi"/>
-          <w:szCs w:val="24"/>
-        </w:rPr>
-        <w:t xml:space="preserve">Luckily, there are a few platforms and publicly available data sources that have been made available to the broader public </w:t>
+        <w:t xml:space="preserve"> forecasting asset prices. Luckily, there are a few platforms and publicly available data sources that have been made available to the broader public </w:t>
       </w:r>
       <w:r>
         <w:rPr>
@@ -244,16 +229,195 @@
         </w:rPr>
         <w:t xml:space="preserve"> </w:t>
       </w:r>
-      <w:r>
+    </w:p>
+    <w:p>
+      <w:pPr>
         <w:rPr>
           <w:rFonts w:cstheme="minorHAnsi"/>
-          <w:sz w:val="20"/>
-        </w:rPr>
-        <w:br/>
-      </w:r>
-      <w:r>
-        <w:br/>
-      </w:r>
+          <w:szCs w:val="24"/>
+        </w:rPr>
+      </w:pPr>
+      <w:r>
+        <w:rPr>
+          <w:rFonts w:cstheme="minorHAnsi"/>
+          <w:szCs w:val="24"/>
+        </w:rPr>
+        <w:t>In the sections that follow, we will detail the design, implementation, and evaluation of the different models that were deployed to forecast the cross-section of asset returns. Each of those components were heavily influenced by industry practitioners and academic literature</w:t>
+      </w:r>
+      <w:r>
+        <w:rPr>
+          <w:rFonts w:cstheme="minorHAnsi"/>
+          <w:szCs w:val="24"/>
+        </w:rPr>
+        <w:t>,</w:t>
+      </w:r>
+      <w:r>
+        <w:rPr>
+          <w:rFonts w:cstheme="minorHAnsi"/>
+          <w:szCs w:val="24"/>
+        </w:rPr>
+        <w:t xml:space="preserve"> all of which have been documented in the </w:t>
+      </w:r>
+      <w:r>
+        <w:rPr>
+          <w:rFonts w:cstheme="minorHAnsi"/>
+          <w:i/>
+          <w:szCs w:val="24"/>
+        </w:rPr>
+        <w:t>Works Cited</w:t>
+      </w:r>
+      <w:r>
+        <w:rPr>
+          <w:rFonts w:cstheme="minorHAnsi"/>
+          <w:b/>
+          <w:szCs w:val="24"/>
+        </w:rPr>
+        <w:t xml:space="preserve"> </w:t>
+      </w:r>
+      <w:r>
+        <w:rPr>
+          <w:rFonts w:cstheme="minorHAnsi"/>
+          <w:szCs w:val="24"/>
+        </w:rPr>
+        <w:t>section of the appendix.</w:t>
+      </w:r>
+      <w:r>
+        <w:rPr>
+          <w:rFonts w:cstheme="minorHAnsi"/>
+          <w:szCs w:val="24"/>
+        </w:rPr>
+        <w:t xml:space="preserve"> </w:t>
+      </w:r>
+      <w:r>
+        <w:rPr>
+          <w:rFonts w:cstheme="minorHAnsi"/>
+          <w:szCs w:val="24"/>
+        </w:rPr>
+        <w:t xml:space="preserve">One notable </w:t>
+      </w:r>
+      <w:r>
+        <w:rPr>
+          <w:rFonts w:cstheme="minorHAnsi"/>
+          <w:szCs w:val="24"/>
+        </w:rPr>
+        <w:t xml:space="preserve">resource I recommend to anyone </w:t>
+      </w:r>
+      <w:r>
+        <w:rPr>
+          <w:rFonts w:cstheme="minorHAnsi"/>
+          <w:szCs w:val="24"/>
+        </w:rPr>
+        <w:t>interested in learning</w:t>
+      </w:r>
+      <w:r>
+        <w:rPr>
+          <w:rFonts w:cstheme="minorHAnsi"/>
+          <w:szCs w:val="24"/>
+        </w:rPr>
+        <w:t xml:space="preserve"> how machine learning techniques are being applied to the financial domain</w:t>
+      </w:r>
+      <w:r>
+        <w:rPr>
+          <w:rFonts w:cstheme="minorHAnsi"/>
+          <w:szCs w:val="24"/>
+        </w:rPr>
+        <w:t xml:space="preserve"> is</w:t>
+      </w:r>
+      <w:r>
+        <w:rPr>
+          <w:rFonts w:cstheme="minorHAnsi"/>
+          <w:szCs w:val="24"/>
+        </w:rPr>
+        <w:t xml:space="preserve"> </w:t>
+      </w:r>
+      <w:r>
+        <w:rPr>
+          <w:rFonts w:cstheme="minorHAnsi"/>
+          <w:b/>
+          <w:szCs w:val="24"/>
+        </w:rPr>
+        <w:t>Advances in Financial Machine Learning</w:t>
+      </w:r>
+      <w:r>
+        <w:rPr>
+          <w:rFonts w:cstheme="minorHAnsi"/>
+          <w:szCs w:val="24"/>
+        </w:rPr>
+        <w:t xml:space="preserve"> by Marcos Lopez de Prado. His work significantly influenced the design of this </w:t>
+      </w:r>
+      <w:r>
+        <w:rPr>
+          <w:rFonts w:cstheme="minorHAnsi"/>
+          <w:szCs w:val="24"/>
+        </w:rPr>
+        <w:t>project</w:t>
+      </w:r>
+      <w:r>
+        <w:rPr>
+          <w:rFonts w:cstheme="minorHAnsi"/>
+          <w:szCs w:val="24"/>
+        </w:rPr>
+        <w:t xml:space="preserve">, </w:t>
+      </w:r>
+      <w:r>
+        <w:rPr>
+          <w:rFonts w:cstheme="minorHAnsi"/>
+          <w:szCs w:val="24"/>
+        </w:rPr>
+        <w:t xml:space="preserve">especially </w:t>
+      </w:r>
+      <w:proofErr w:type="gramStart"/>
+      <w:r>
+        <w:rPr>
+          <w:rFonts w:cstheme="minorHAnsi"/>
+          <w:szCs w:val="24"/>
+        </w:rPr>
+        <w:t>with</w:t>
+      </w:r>
+      <w:r>
+        <w:rPr>
+          <w:rFonts w:cstheme="minorHAnsi"/>
+          <w:szCs w:val="24"/>
+        </w:rPr>
+        <w:t xml:space="preserve"> regard</w:t>
+      </w:r>
+      <w:r>
+        <w:rPr>
+          <w:rFonts w:cstheme="minorHAnsi"/>
+          <w:szCs w:val="24"/>
+        </w:rPr>
+        <w:t xml:space="preserve"> to</w:t>
+      </w:r>
+      <w:proofErr w:type="gramEnd"/>
+      <w:r>
+        <w:rPr>
+          <w:rFonts w:cstheme="minorHAnsi"/>
+          <w:szCs w:val="24"/>
+        </w:rPr>
+        <w:t xml:space="preserve"> the pitfalls </w:t>
+      </w:r>
+      <w:r>
+        <w:rPr>
+          <w:rFonts w:cstheme="minorHAnsi"/>
+          <w:szCs w:val="24"/>
+        </w:rPr>
+        <w:t>one must be aware</w:t>
+      </w:r>
+      <w:r>
+        <w:rPr>
+          <w:rFonts w:cstheme="minorHAnsi"/>
+          <w:szCs w:val="24"/>
+        </w:rPr>
+        <w:t xml:space="preserve"> of when applying statistical techniques to financial time-series. </w:t>
+      </w:r>
+    </w:p>
+    <w:p>
+      <w:pPr>
+        <w:rPr>
+          <w:rFonts w:cstheme="minorHAnsi"/>
+          <w:szCs w:val="24"/>
+        </w:rPr>
+      </w:pPr>
       <w:r>
         <w:rPr>
           <w:rFonts w:asciiTheme="majorHAnsi" w:eastAsiaTheme="majorEastAsia" w:hAnsiTheme="majorHAnsi" w:cstheme="majorBidi"/>
@@ -560,6 +724,7 @@
           <w:rFonts w:cstheme="minorHAnsi"/>
           <w:szCs w:val="24"/>
         </w:rPr>
+        <w:lastRenderedPageBreak/>
         <w:t>Feature Engineering</w:t>
       </w:r>
     </w:p>
@@ -660,7 +825,6 @@
           <w:rFonts w:cstheme="minorHAnsi"/>
           <w:szCs w:val="24"/>
         </w:rPr>
-        <w:lastRenderedPageBreak/>
         <w:t>Explore the features space, comprised of sector, style, and technical factors, for common start and end dates, outliers, and other potential transformations that should be applied to the data.</w:t>
       </w:r>
     </w:p>
@@ -1117,14 +1281,6 @@
           <w:szCs w:val="21"/>
         </w:rPr>
         <w:t xml:space="preserve">  </w:t>
-      </w:r>
-      <w:r>
-        <w:rPr>
-          <w:rFonts w:cstheme="minorHAnsi"/>
-          <w:sz w:val="20"/>
-          <w:szCs w:val="21"/>
-        </w:rPr>
-        <w:br/>
       </w:r>
     </w:p>
     <w:p>
@@ -1190,9 +1346,6 @@
       </w:pPr>
       <w:r>
         <w:lastRenderedPageBreak/>
-        <w:br/>
-      </w:r>
-      <w:r>
         <w:t>II. Analysis</w:t>
       </w:r>
     </w:p>
@@ -2230,22 +2383,22 @@
         <w:rPr>
           <w:szCs w:val="21"/>
         </w:rPr>
+        <w:t xml:space="preserve">Having said that, it’s not surprising to see the high degree of noise that is shown below, and it highlights the importance of controlling for outliers prior to building features dependent on these return streams. </w:t>
+      </w:r>
+    </w:p>
+    <w:p>
+      <w:pPr>
+        <w:jc w:val="center"/>
+        <w:rPr>
+          <w:szCs w:val="21"/>
+        </w:rPr>
+      </w:pPr>
+      <w:r>
+        <w:rPr>
+          <w:noProof/>
+          <w:szCs w:val="21"/>
+        </w:rPr>
         <w:lastRenderedPageBreak/>
-        <w:t xml:space="preserve">Having said that, it’s not surprising to see the high degree of noise that is shown below, and it highlights the importance of controlling for outliers prior to building features dependent on these return streams. </w:t>
-      </w:r>
-    </w:p>
-    <w:p>
-      <w:pPr>
-        <w:jc w:val="center"/>
-        <w:rPr>
-          <w:szCs w:val="21"/>
-        </w:rPr>
-      </w:pPr>
-      <w:r>
-        <w:rPr>
-          <w:noProof/>
-          <w:szCs w:val="21"/>
-        </w:rPr>
         <w:drawing>
           <wp:inline distT="0" distB="0" distL="0" distR="0" wp14:anchorId="01DF08D1" wp14:editId="58EEA50E">
             <wp:extent cx="1724469" cy="1714500"/>
@@ -2548,25 +2701,25 @@
         <w:rPr>
           <w:szCs w:val="21"/>
         </w:rPr>
+        <w:t>Once the asset returns were treated for outliers, we moved onto computing our time-series exposures</w:t>
+      </w:r>
+      <w:r>
+        <w:rPr>
+          <w:szCs w:val="21"/>
+        </w:rPr>
+        <w:t xml:space="preserve"> for sectors and styles</w:t>
+      </w:r>
+      <w:r>
+        <w:rPr>
+          <w:szCs w:val="21"/>
+        </w:rPr>
+        <w:t xml:space="preserve">. The visualizations below illustrate the output of that process by plotting the mean </w:t>
+      </w:r>
+      <w:r>
+        <w:rPr>
+          <w:szCs w:val="21"/>
+        </w:rPr>
         <w:lastRenderedPageBreak/>
-        <w:t>Once the asset returns were treated for outliers, we moved onto computing our time-series exposures</w:t>
-      </w:r>
-      <w:r>
-        <w:rPr>
-          <w:szCs w:val="21"/>
-        </w:rPr>
-        <w:t xml:space="preserve"> for sectors and styles</w:t>
-      </w:r>
-      <w:r>
-        <w:rPr>
-          <w:szCs w:val="21"/>
-        </w:rPr>
-        <w:t xml:space="preserve">. The visualizations below illustrate the output of that process by plotting the mean </w:t>
-      </w:r>
-      <w:r>
-        <w:rPr>
-          <w:szCs w:val="21"/>
-        </w:rPr>
         <w:t xml:space="preserve">value </w:t>
       </w:r>
       <w:r>
@@ -3267,7 +3420,6 @@
         <w:rPr>
           <w:szCs w:val="21"/>
         </w:rPr>
-        <w:lastRenderedPageBreak/>
         <w:t xml:space="preserve">Many </w:t>
       </w:r>
       <w:r>
@@ -3331,6 +3483,7 @@
         <w:rPr>
           <w:szCs w:val="21"/>
         </w:rPr>
+        <w:lastRenderedPageBreak/>
         <w:t xml:space="preserve">These are common shortfalls that we could, and likely should, expect to run into when working with financial time-series. These </w:t>
       </w:r>
       <w:r>
@@ -3649,6 +3802,15 @@
           <w:szCs w:val="28"/>
         </w:rPr>
         <w:lastRenderedPageBreak/>
+        <w:br/>
+      </w:r>
+      <w:r>
+        <w:rPr>
+          <w:rFonts w:asciiTheme="majorHAnsi" w:eastAsiaTheme="majorEastAsia" w:hAnsiTheme="majorHAnsi" w:cstheme="majorBidi"/>
+          <w:color w:val="404040" w:themeColor="text1" w:themeTint="BF"/>
+          <w:sz w:val="28"/>
+          <w:szCs w:val="28"/>
+        </w:rPr>
         <w:t>Algorithms and Techniques</w:t>
       </w:r>
       <w:r>
@@ -4335,6 +4497,7 @@
         <w:rPr>
           <w:szCs w:val="21"/>
         </w:rPr>
+        <w:lastRenderedPageBreak/>
         <w:t>Max number of features</w:t>
       </w:r>
       <w:r>
@@ -4383,7 +4546,6 @@
         <w:rPr>
           <w:szCs w:val="21"/>
         </w:rPr>
-        <w:lastRenderedPageBreak/>
         <w:t>Minimum number samples required to split a node</w:t>
       </w:r>
       <w:r>
@@ -5086,14 +5248,14 @@
         <w:rPr>
           <w:szCs w:val="21"/>
         </w:rPr>
-        <w:t xml:space="preserve">LSTM networks are an extension of recurrent neural networks and a popular choice when working with time-series data. This models’ ability to map the recent past to the present when making predictions are the </w:t>
+        <w:t>LSTM networks are an extension of recurrent neural networks and a popular choice when working with time-</w:t>
       </w:r>
       <w:r>
         <w:rPr>
           <w:szCs w:val="21"/>
         </w:rPr>
         <w:lastRenderedPageBreak/>
-        <w:t>primary advantage I wanted to incorporate and test relative to the feed forward model we discussed earlier.</w:t>
+        <w:t>series data. This models’ ability to map the recent past to the present when making predictions are the primary advantage I wanted to incorporate and test relative to the feed forward model we discussed earlier.</w:t>
       </w:r>
     </w:p>
     <w:p>
@@ -5280,15 +5442,6 @@
           <w:szCs w:val="21"/>
         </w:rPr>
         <w:br/>
-      </w:r>
-      <w:r>
-        <w:rPr>
-          <w:rFonts w:asciiTheme="majorHAnsi" w:eastAsiaTheme="majorEastAsia" w:hAnsiTheme="majorHAnsi" w:cstheme="majorBidi"/>
-          <w:color w:val="404040" w:themeColor="text1" w:themeTint="BF"/>
-          <w:sz w:val="28"/>
-          <w:szCs w:val="28"/>
-        </w:rPr>
-        <w:t xml:space="preserve"> </w:t>
       </w:r>
       <w:r>
         <w:rPr>
@@ -5652,7 +5805,14 @@
         <w:rPr>
           <w:szCs w:val="21"/>
         </w:rPr>
-        <w:t>, and this project was no different. Up to this point we have performed the following steps in order ensure our data has been collected and treated in a way that makes it suitable for running</w:t>
+        <w:t xml:space="preserve">, and this project was no different. Up to this point we have performed the following steps in </w:t>
+      </w:r>
+      <w:r>
+        <w:rPr>
+          <w:szCs w:val="21"/>
+        </w:rPr>
+        <w:lastRenderedPageBreak/>
+        <w:t>order ensure our data has been collected and treated in a way that makes it suitable for running</w:t>
       </w:r>
       <w:r>
         <w:rPr>
@@ -5690,7 +5850,6 @@
           <w:sz w:val="24"/>
           <w:szCs w:val="21"/>
         </w:rPr>
-        <w:lastRenderedPageBreak/>
         <w:t>Collected and cleaned the dataset</w:t>
       </w:r>
     </w:p>
@@ -6790,6 +6949,334 @@
     <w:p>
       <w:pPr>
         <w:rPr>
+          <w:szCs w:val="21"/>
+        </w:rPr>
+      </w:pPr>
+      <w:r>
+        <w:rPr>
+          <w:szCs w:val="21"/>
+        </w:rPr>
+        <w:t>The image below (</w:t>
+      </w:r>
+      <w:proofErr w:type="spellStart"/>
+      <w:r>
+        <w:rPr>
+          <w:szCs w:val="21"/>
+        </w:rPr>
+        <w:t>Rasekhschaffe</w:t>
+      </w:r>
+      <w:proofErr w:type="spellEnd"/>
+      <w:r>
+        <w:rPr>
+          <w:szCs w:val="21"/>
+        </w:rPr>
+        <w:t>, K, Jones, R [2019]</w:t>
+      </w:r>
+      <w:r>
+        <w:rPr>
+          <w:szCs w:val="21"/>
+        </w:rPr>
+        <w:t>)</w:t>
+      </w:r>
+      <w:r>
+        <w:rPr>
+          <w:szCs w:val="21"/>
+        </w:rPr>
+        <w:t xml:space="preserve"> is reflective of the process </w:t>
+      </w:r>
+      <w:r>
+        <w:rPr>
+          <w:szCs w:val="21"/>
+        </w:rPr>
+        <w:t>that has been described up to this point,</w:t>
+      </w:r>
+      <w:r>
+        <w:rPr>
+          <w:szCs w:val="21"/>
+        </w:rPr>
+        <w:t xml:space="preserve"> where a time-series of cross-sectional data was built, used to train a series of models, and make out of sample</w:t>
+      </w:r>
+      <w:r>
+        <w:rPr>
+          <w:szCs w:val="21"/>
+        </w:rPr>
+        <w:t xml:space="preserve"> predictions</w:t>
+      </w:r>
+      <w:r>
+        <w:rPr>
+          <w:szCs w:val="21"/>
+        </w:rPr>
+        <w:t>.</w:t>
+      </w:r>
+      <w:r>
+        <w:rPr>
+          <w:szCs w:val="21"/>
+        </w:rPr>
+        <w:t xml:space="preserve"> In reviewing this process, it is important to highlight the complications faced in the model construction process. The first, and most notable, complication came in the form of building an accurate cross-sectional dataset over time. </w:t>
+      </w:r>
+      <w:r>
+        <w:rPr>
+          <w:szCs w:val="21"/>
+        </w:rPr>
+        <w:t xml:space="preserve">For anyone interested </w:t>
+      </w:r>
+      <w:r>
+        <w:rPr>
+          <w:szCs w:val="21"/>
+        </w:rPr>
+        <w:t>the steps required to</w:t>
+      </w:r>
+      <w:r>
+        <w:rPr>
+          <w:szCs w:val="21"/>
+        </w:rPr>
+        <w:t xml:space="preserve"> </w:t>
+      </w:r>
+      <w:r>
+        <w:rPr>
+          <w:szCs w:val="21"/>
+        </w:rPr>
+        <w:t>create</w:t>
+      </w:r>
+      <w:r>
+        <w:rPr>
+          <w:szCs w:val="21"/>
+        </w:rPr>
+        <w:t xml:space="preserve"> </w:t>
+      </w:r>
+      <w:r>
+        <w:rPr>
+          <w:szCs w:val="21"/>
+        </w:rPr>
+        <w:t xml:space="preserve">the </w:t>
+      </w:r>
+      <w:r>
+        <w:rPr>
+          <w:szCs w:val="21"/>
+        </w:rPr>
+        <w:t>features</w:t>
+      </w:r>
+      <w:bookmarkStart w:id="1" w:name="_GoBack"/>
+      <w:bookmarkEnd w:id="1"/>
+      <w:r>
+        <w:rPr>
+          <w:szCs w:val="21"/>
+        </w:rPr>
+        <w:t xml:space="preserve"> for a time-series of cross-sectional data, please refer to the </w:t>
+      </w:r>
+      <w:r>
+        <w:rPr>
+          <w:i/>
+          <w:szCs w:val="21"/>
+        </w:rPr>
+        <w:t>Feature Engineering</w:t>
+      </w:r>
+      <w:r>
+        <w:rPr>
+          <w:szCs w:val="21"/>
+        </w:rPr>
+        <w:t xml:space="preserve"> section of the corresponding </w:t>
+      </w:r>
+      <w:proofErr w:type="spellStart"/>
+      <w:r>
+        <w:rPr>
+          <w:szCs w:val="21"/>
+        </w:rPr>
+        <w:t>Jupyter</w:t>
+      </w:r>
+      <w:proofErr w:type="spellEnd"/>
+      <w:r>
+        <w:rPr>
+          <w:szCs w:val="21"/>
+        </w:rPr>
+        <w:t xml:space="preserve"> notebook. There you will see a variety of steps that were taken to produce an accurate set of features. </w:t>
+      </w:r>
+      <w:r>
+        <w:rPr>
+          <w:szCs w:val="21"/>
+        </w:rPr>
+        <w:t xml:space="preserve">Once the dataset was produced, </w:t>
+      </w:r>
+      <w:proofErr w:type="gramStart"/>
+      <w:r>
+        <w:rPr>
+          <w:szCs w:val="21"/>
+        </w:rPr>
+        <w:t>the majority of</w:t>
+      </w:r>
+      <w:proofErr w:type="gramEnd"/>
+      <w:r>
+        <w:rPr>
+          <w:szCs w:val="21"/>
+        </w:rPr>
+        <w:t xml:space="preserve"> the model training and tuning exercises were relatively straightforward and can be reproduced by using the open-source libraries referenced throughout this paper. </w:t>
+      </w:r>
+      <w:r>
+        <w:rPr>
+          <w:szCs w:val="21"/>
+        </w:rPr>
+        <w:t>One exception the reader may find helpful has to deal with the use of the sci-kit learn</w:t>
+      </w:r>
+      <w:r>
+        <w:rPr>
+          <w:szCs w:val="21"/>
+        </w:rPr>
+        <w:t xml:space="preserve"> </w:t>
+      </w:r>
+      <w:proofErr w:type="spellStart"/>
+      <w:r>
+        <w:rPr>
+          <w:szCs w:val="21"/>
+        </w:rPr>
+        <w:t>TimeSeriesSplit</w:t>
+      </w:r>
+      <w:proofErr w:type="spellEnd"/>
+      <w:r>
+        <w:rPr>
+          <w:szCs w:val="21"/>
+        </w:rPr>
+        <w:t xml:space="preserve"> class.</w:t>
+      </w:r>
+      <w:r>
+        <w:rPr>
+          <w:szCs w:val="21"/>
+        </w:rPr>
+        <w:t xml:space="preserve"> When run on a Pandas </w:t>
+      </w:r>
+      <w:proofErr w:type="spellStart"/>
+      <w:r>
+        <w:rPr>
+          <w:szCs w:val="21"/>
+        </w:rPr>
+        <w:t>DataFrame</w:t>
+      </w:r>
+      <w:proofErr w:type="spellEnd"/>
+      <w:r>
+        <w:rPr>
+          <w:szCs w:val="21"/>
+        </w:rPr>
+        <w:t xml:space="preserve">, this class creates partitions based on the row index versus an explicit datetime object. For that reason, I created a custom module (FinancialML_utils.py) to properly cross-validate the routine and ensure there was complete separation between the training and test datasets. </w:t>
+      </w:r>
+      <w:r>
+        <w:rPr>
+          <w:szCs w:val="21"/>
+        </w:rPr>
+        <w:t xml:space="preserve">For more information on the methodology that was applied, please </w:t>
+      </w:r>
+      <w:r>
+        <w:rPr>
+          <w:szCs w:val="21"/>
+        </w:rPr>
+        <w:t xml:space="preserve">refer </w:t>
+      </w:r>
+      <w:r>
+        <w:rPr>
+          <w:szCs w:val="21"/>
+        </w:rPr>
+        <w:t xml:space="preserve">to that </w:t>
+      </w:r>
+      <w:r>
+        <w:rPr>
+          <w:szCs w:val="21"/>
+        </w:rPr>
+        <w:t>module</w:t>
+      </w:r>
+      <w:r>
+        <w:rPr>
+          <w:szCs w:val="21"/>
+        </w:rPr>
+        <w:t>.</w:t>
+      </w:r>
+    </w:p>
+    <w:p>
+      <w:pPr>
+        <w:rPr>
+          <w:szCs w:val="21"/>
+        </w:rPr>
+      </w:pPr>
+    </w:p>
+    <w:p>
+      <w:pPr>
+        <w:jc w:val="center"/>
+        <w:rPr>
+          <w:szCs w:val="21"/>
+        </w:rPr>
+      </w:pPr>
+      <w:r>
+        <w:rPr>
+          <w:szCs w:val="21"/>
+        </w:rPr>
+        <w:drawing>
+          <wp:inline distT="0" distB="0" distL="0" distR="0" wp14:anchorId="360C7076" wp14:editId="3BB8031D">
+            <wp:extent cx="5153025" cy="3225595"/>
+            <wp:effectExtent l="0" t="0" r="0" b="0"/>
+            <wp:docPr id="14" name="Picture 14"/>
+            <wp:cNvGraphicFramePr>
+              <a:graphicFrameLocks xmlns:a="http://schemas.openxmlformats.org/drawingml/2006/main" noChangeAspect="1"/>
+            </wp:cNvGraphicFramePr>
+            <a:graphic xmlns:a="http://schemas.openxmlformats.org/drawingml/2006/main">
+              <a:graphicData uri="http://schemas.openxmlformats.org/drawingml/2006/picture">
+                <pic:pic xmlns:pic="http://schemas.openxmlformats.org/drawingml/2006/picture">
+                  <pic:nvPicPr>
+                    <pic:cNvPr id="1" name=""/>
+                    <pic:cNvPicPr/>
+                  </pic:nvPicPr>
+                  <pic:blipFill>
+                    <a:blip r:embed="rId41"/>
+                    <a:stretch>
+                      <a:fillRect/>
+                    </a:stretch>
+                  </pic:blipFill>
+                  <pic:spPr>
+                    <a:xfrm>
+                      <a:off x="0" y="0"/>
+                      <a:ext cx="5161615" cy="3230972"/>
+                    </a:xfrm>
+                    <a:prstGeom prst="rect">
+                      <a:avLst/>
+                    </a:prstGeom>
+                  </pic:spPr>
+                </pic:pic>
+              </a:graphicData>
+            </a:graphic>
+          </wp:inline>
+        </w:drawing>
+      </w:r>
+    </w:p>
+    <w:p>
+      <w:pPr>
+        <w:rPr>
+          <w:sz w:val="18"/>
+          <w:szCs w:val="21"/>
+        </w:rPr>
+      </w:pPr>
+      <w:r>
+        <w:rPr>
+          <w:sz w:val="18"/>
+          <w:szCs w:val="21"/>
+        </w:rPr>
+        <w:t xml:space="preserve">Source: </w:t>
+      </w:r>
+      <w:proofErr w:type="spellStart"/>
+      <w:r>
+        <w:rPr>
+          <w:sz w:val="18"/>
+          <w:szCs w:val="21"/>
+        </w:rPr>
+        <w:t>Rasekhschaffe</w:t>
+      </w:r>
+      <w:proofErr w:type="spellEnd"/>
+      <w:r>
+        <w:rPr>
+          <w:sz w:val="18"/>
+          <w:szCs w:val="21"/>
+        </w:rPr>
+        <w:t>, K, Jones, R [2019]</w:t>
+      </w:r>
+    </w:p>
+    <w:p>
+      <w:pPr>
+        <w:rPr>
           <w:rFonts w:asciiTheme="majorHAnsi" w:eastAsiaTheme="majorEastAsia" w:hAnsiTheme="majorHAnsi" w:cstheme="majorBidi"/>
           <w:color w:val="404040" w:themeColor="text1" w:themeTint="BF"/>
           <w:sz w:val="28"/>
@@ -6803,6 +7290,7 @@
           <w:sz w:val="28"/>
           <w:szCs w:val="28"/>
         </w:rPr>
+        <w:lastRenderedPageBreak/>
         <w:t>Refinement</w:t>
       </w:r>
     </w:p>
@@ -6891,6 +7379,9 @@
           <w:szCs w:val="21"/>
         </w:rPr>
         <w:t xml:space="preserve"> iterations equal to 40 as I felt it was the best balance of performance in terms of both the F1 scores being produced and the time it took to train the model.</w:t>
+      </w:r>
+      <w:r>
+        <w:br/>
       </w:r>
     </w:p>
     <w:p>
@@ -6901,18 +7392,8 @@
         </w:pBdr>
       </w:pPr>
       <w:r>
-        <w:br/>
-      </w:r>
-      <w:r>
         <w:t>IV. Results</w:t>
       </w:r>
-    </w:p>
-    <w:p>
-      <w:pPr>
-        <w:rPr>
-          <w:szCs w:val="21"/>
-        </w:rPr>
-      </w:pPr>
     </w:p>
     <w:p>
       <w:pPr>
@@ -6930,6 +7411,15 @@
           <w:sz w:val="28"/>
           <w:szCs w:val="28"/>
         </w:rPr>
+        <w:br/>
+      </w:r>
+      <w:r>
+        <w:rPr>
+          <w:rFonts w:asciiTheme="majorHAnsi" w:eastAsiaTheme="majorEastAsia" w:hAnsiTheme="majorHAnsi" w:cstheme="majorBidi"/>
+          <w:color w:val="404040" w:themeColor="text1" w:themeTint="BF"/>
+          <w:sz w:val="28"/>
+          <w:szCs w:val="28"/>
+        </w:rPr>
         <w:t>Model Evaluation and Validation</w:t>
       </w:r>
     </w:p>
@@ -7031,75 +7521,75 @@
         <w:rPr>
           <w:szCs w:val="21"/>
         </w:rPr>
-        <w:t xml:space="preserve">To curb the effects of that analogy, I have decided to binarize the future stock return around </w:t>
+        <w:t>To curb the effects of that analogy, I have decided to binarize the future stock return around the median return in the universe, assigning stocks outperforming the median a value of one, else zero.</w:t>
+      </w:r>
+      <w:r>
+        <w:rPr>
+          <w:szCs w:val="21"/>
+        </w:rPr>
+        <w:t xml:space="preserve"> Even with assistance by re-engineering the problem, this is still a very complicated problem to solve for</w:t>
+      </w:r>
+      <w:r>
+        <w:rPr>
+          <w:szCs w:val="21"/>
+        </w:rPr>
+        <w:t xml:space="preserve"> so our hurdle rate for success is 50% vs. the much higher percentages we would be looking for with other classical problems like image classification. </w:t>
+      </w:r>
+    </w:p>
+    <w:p>
+      <w:pPr>
+        <w:rPr>
+          <w:szCs w:val="21"/>
+        </w:rPr>
+      </w:pPr>
+      <w:r>
+        <w:rPr>
+          <w:szCs w:val="21"/>
+        </w:rPr>
+        <w:t>W</w:t>
+      </w:r>
+      <w:r>
+        <w:rPr>
+          <w:szCs w:val="21"/>
+        </w:rPr>
+        <w:t xml:space="preserve">ith most financial models focused on future stock performance, it is rare to see accuracy scores </w:t>
+      </w:r>
+      <w:r>
+        <w:rPr>
+          <w:szCs w:val="21"/>
+        </w:rPr>
+        <w:t xml:space="preserve">much </w:t>
+      </w:r>
+      <w:r>
+        <w:rPr>
+          <w:szCs w:val="21"/>
+        </w:rPr>
+        <w:t>greater</w:t>
+      </w:r>
+      <w:r>
+        <w:rPr>
+          <w:szCs w:val="21"/>
+        </w:rPr>
+        <w:t xml:space="preserve"> </w:t>
+      </w:r>
+      <w:r>
+        <w:rPr>
+          <w:szCs w:val="21"/>
+        </w:rPr>
+        <w:t xml:space="preserve">than 50%. In fact, small gains above 50% can result in much larger performance gains when constructing portfolios. </w:t>
+      </w:r>
+      <w:r>
+        <w:rPr>
+          <w:szCs w:val="21"/>
+        </w:rPr>
+        <w:t xml:space="preserve">With that, we aren’t looking for individual periods with scores of 80-90%, but </w:t>
       </w:r>
       <w:r>
         <w:rPr>
           <w:szCs w:val="21"/>
         </w:rPr>
         <w:lastRenderedPageBreak/>
-        <w:t>the median return in the universe, assigning stocks outperforming the median a value of one, else zero.</w:t>
-      </w:r>
-      <w:r>
-        <w:rPr>
-          <w:szCs w:val="21"/>
-        </w:rPr>
-        <w:t xml:space="preserve"> Even with assistance by re-engineering the problem, this is still a very complicated problem to solve for</w:t>
-      </w:r>
-      <w:r>
-        <w:rPr>
-          <w:szCs w:val="21"/>
-        </w:rPr>
-        <w:t xml:space="preserve"> so our hurdle rate for success is 50% vs. the much higher percentages we would be looking for with other classical problems like image classification. </w:t>
-      </w:r>
-    </w:p>
-    <w:p>
-      <w:pPr>
-        <w:rPr>
-          <w:szCs w:val="21"/>
-        </w:rPr>
-      </w:pPr>
-      <w:r>
-        <w:rPr>
-          <w:szCs w:val="21"/>
-        </w:rPr>
-        <w:t>W</w:t>
-      </w:r>
-      <w:r>
-        <w:rPr>
-          <w:szCs w:val="21"/>
-        </w:rPr>
-        <w:t xml:space="preserve">ith most financial models focused on future stock performance, it is rare to see accuracy scores </w:t>
-      </w:r>
-      <w:r>
-        <w:rPr>
-          <w:szCs w:val="21"/>
-        </w:rPr>
-        <w:t xml:space="preserve">much </w:t>
-      </w:r>
-      <w:r>
-        <w:rPr>
-          <w:szCs w:val="21"/>
-        </w:rPr>
-        <w:t>greater</w:t>
-      </w:r>
-      <w:r>
-        <w:rPr>
-          <w:szCs w:val="21"/>
-        </w:rPr>
-        <w:t xml:space="preserve"> </w:t>
-      </w:r>
-      <w:r>
-        <w:rPr>
-          <w:szCs w:val="21"/>
-        </w:rPr>
-        <w:t xml:space="preserve">than 50%. In fact, small gains above 50% can result in much larger performance gains when constructing portfolios. </w:t>
-      </w:r>
-      <w:r>
-        <w:rPr>
-          <w:szCs w:val="21"/>
-        </w:rPr>
-        <w:t xml:space="preserve">With that, we aren’t looking for individual periods with scores of 80-90%, but rather we hope to see persistency above 50% for a prolonged </w:t>
+        <w:t xml:space="preserve">rather we hope to see persistency above 50% for a prolonged </w:t>
       </w:r>
       <w:r>
         <w:rPr>
@@ -7271,13 +7761,12 @@
         </w:rPr>
         <w:t xml:space="preserve">orest achieves a mean accuracy of 53.1% over a 10-year period. The difference in the F1 scores may seem small, but even a percentage increase over a prolonged period can have dramatic effects on performance, which we will see later. </w:t>
       </w:r>
-    </w:p>
-    <w:p>
-      <w:pPr>
-        <w:rPr>
-          <w:szCs w:val="21"/>
-        </w:rPr>
-      </w:pPr>
+      <w:r>
+        <w:rPr>
+          <w:szCs w:val="21"/>
+        </w:rPr>
+        <w:br/>
+      </w:r>
     </w:p>
     <w:tbl>
       <w:tblPr>
@@ -9958,6 +10447,7 @@
           <w:noProof/>
           <w:szCs w:val="21"/>
         </w:rPr>
+        <w:lastRenderedPageBreak/>
         <w:drawing>
           <wp:inline distT="0" distB="0" distL="0" distR="0" wp14:anchorId="7133D7F6" wp14:editId="17542F37">
             <wp:extent cx="3949813" cy="2855595"/>
@@ -9974,7 +10464,7 @@
                     <pic:cNvPicPr/>
                   </pic:nvPicPr>
                   <pic:blipFill>
-                    <a:blip r:embed="rId41"/>
+                    <a:blip r:embed="rId42"/>
                     <a:stretch>
                       <a:fillRect/>
                     </a:stretch>
@@ -10023,7 +10513,7 @@
                     <pic:cNvPicPr/>
                   </pic:nvPicPr>
                   <pic:blipFill>
-                    <a:blip r:embed="rId42"/>
+                    <a:blip r:embed="rId43"/>
                     <a:stretch>
                       <a:fillRect/>
                     </a:stretch>
@@ -10087,7 +10577,6 @@
           <w:sz w:val="28"/>
           <w:szCs w:val="28"/>
         </w:rPr>
-        <w:lastRenderedPageBreak/>
         <w:t>Justification</w:t>
       </w:r>
     </w:p>
@@ -10126,6 +10615,12 @@
           <w:szCs w:val="21"/>
         </w:rPr>
         <w:t xml:space="preserve"> outperform the median value of the universe.</w:t>
+      </w:r>
+      <w:r>
+        <w:rPr>
+          <w:szCs w:val="21"/>
+        </w:rPr>
+        <w:br/>
       </w:r>
     </w:p>
     <w:p>
@@ -10136,6 +10631,7 @@
         </w:pBdr>
       </w:pPr>
       <w:r>
+        <w:lastRenderedPageBreak/>
         <w:t>IV. Conclusion</w:t>
       </w:r>
     </w:p>
@@ -11485,7 +11981,6 @@
                 <w:rFonts w:ascii="Calibri" w:hAnsi="Calibri" w:cs="Calibri"/>
                 <w:color w:val="FFFFFF"/>
               </w:rPr>
-              <w:lastRenderedPageBreak/>
               <w:t>Information Analysis</w:t>
             </w:r>
           </w:p>
@@ -12753,17 +13248,11 @@
           <w:szCs w:val="21"/>
         </w:rPr>
       </w:pPr>
-    </w:p>
-    <w:p>
-      <w:pPr>
-        <w:rPr>
-          <w:szCs w:val="21"/>
-        </w:rPr>
-      </w:pPr>
-      <w:r>
-        <w:rPr>
-          <w:szCs w:val="21"/>
-        </w:rPr>
+      <w:r>
+        <w:rPr>
+          <w:szCs w:val="21"/>
+        </w:rPr>
+        <w:lastRenderedPageBreak/>
         <w:t>The plot below display</w:t>
       </w:r>
       <w:r>
@@ -12862,7 +13351,7 @@
                     <pic:cNvPicPr/>
                   </pic:nvPicPr>
                   <pic:blipFill>
-                    <a:blip r:embed="rId43"/>
+                    <a:blip r:embed="rId44"/>
                     <a:stretch>
                       <a:fillRect/>
                     </a:stretch>
@@ -12906,7 +13395,10 @@
       <w:pPr>
         <w:jc w:val="center"/>
         <w:rPr>
-          <w:szCs w:val="21"/>
+          <w:rFonts w:asciiTheme="majorHAnsi" w:eastAsiaTheme="majorEastAsia" w:hAnsiTheme="majorHAnsi" w:cstheme="majorBidi"/>
+          <w:color w:val="404040" w:themeColor="text1" w:themeTint="BF"/>
+          <w:sz w:val="28"/>
+          <w:szCs w:val="28"/>
         </w:rPr>
       </w:pPr>
       <w:r>
@@ -12930,7 +13422,7 @@
                     <pic:cNvPicPr/>
                   </pic:nvPicPr>
                   <pic:blipFill>
-                    <a:blip r:embed="rId44"/>
+                    <a:blip r:embed="rId45"/>
                     <a:stretch>
                       <a:fillRect/>
                     </a:stretch>
@@ -12960,34 +13452,13 @@
           <w:szCs w:val="28"/>
         </w:rPr>
       </w:pPr>
-    </w:p>
-    <w:p>
-      <w:pPr>
+      <w:r>
         <w:rPr>
           <w:rFonts w:asciiTheme="majorHAnsi" w:eastAsiaTheme="majorEastAsia" w:hAnsiTheme="majorHAnsi" w:cstheme="majorBidi"/>
           <w:color w:val="404040" w:themeColor="text1" w:themeTint="BF"/>
           <w:sz w:val="28"/>
           <w:szCs w:val="28"/>
         </w:rPr>
-      </w:pPr>
-    </w:p>
-    <w:p>
-      <w:pPr>
-        <w:rPr>
-          <w:rFonts w:asciiTheme="majorHAnsi" w:eastAsiaTheme="majorEastAsia" w:hAnsiTheme="majorHAnsi" w:cstheme="majorBidi"/>
-          <w:color w:val="404040" w:themeColor="text1" w:themeTint="BF"/>
-          <w:sz w:val="28"/>
-          <w:szCs w:val="28"/>
-        </w:rPr>
-      </w:pPr>
-      <w:r>
-        <w:rPr>
-          <w:rFonts w:asciiTheme="majorHAnsi" w:eastAsiaTheme="majorEastAsia" w:hAnsiTheme="majorHAnsi" w:cstheme="majorBidi"/>
-          <w:color w:val="404040" w:themeColor="text1" w:themeTint="BF"/>
-          <w:sz w:val="28"/>
-          <w:szCs w:val="28"/>
-        </w:rPr>
-        <w:lastRenderedPageBreak/>
         <w:t>Reflection</w:t>
       </w:r>
     </w:p>
@@ -13194,6 +13665,7 @@
         <w:rPr>
           <w:szCs w:val="21"/>
         </w:rPr>
+        <w:lastRenderedPageBreak/>
         <w:t xml:space="preserve">I found steps 2, 3, and 6 to be the most challenging aspects of this project. </w:t>
       </w:r>
       <w:r>
@@ -13345,45 +13817,6 @@
           <w:szCs w:val="21"/>
         </w:rPr>
         <w:t>Tuning the hyperparameters of the various models had a large affect as well, but those were expected more than the changes in the features and cross-validation approaches.</w:t>
-      </w:r>
-    </w:p>
-    <w:p>
-      <w:pPr>
-        <w:rPr>
-          <w:szCs w:val="21"/>
-        </w:rPr>
-      </w:pPr>
-      <w:r>
-        <w:rPr>
-          <w:szCs w:val="21"/>
-        </w:rPr>
-        <w:t xml:space="preserve">I am very pleased with the final version of the models I implemented. I am confident each model could be improved upon, but each </w:t>
-      </w:r>
-      <w:proofErr w:type="gramStart"/>
-      <w:r>
-        <w:rPr>
-          <w:szCs w:val="21"/>
-        </w:rPr>
-        <w:t>shows</w:t>
-      </w:r>
-      <w:proofErr w:type="gramEnd"/>
-      <w:r>
-        <w:rPr>
-          <w:szCs w:val="21"/>
-        </w:rPr>
-        <w:t xml:space="preserve"> promise in predicting the cross-section of asset returns over a 63-day horizon. More than that, each model shows persistency in making predictions with a reasonable amount of variability in the F1 score. </w:t>
-      </w:r>
-      <w:r>
-        <w:rPr>
-          <w:szCs w:val="21"/>
-        </w:rPr>
-        <w:t>In addition to the persistent F1 scores, t</w:t>
-      </w:r>
-      <w:r>
-        <w:rPr>
-          <w:szCs w:val="21"/>
-        </w:rPr>
-        <w:t>hese models produce statistically significant returns out of sample.</w:t>
       </w:r>
     </w:p>
     <w:p>
@@ -13395,6 +13828,38 @@
           <w:szCs w:val="28"/>
         </w:rPr>
       </w:pPr>
+      <w:r>
+        <w:rPr>
+          <w:szCs w:val="21"/>
+        </w:rPr>
+        <w:t xml:space="preserve">I am very pleased with the final version of the models I implemented. I am confident each model could be improved upon, but each </w:t>
+      </w:r>
+      <w:proofErr w:type="gramStart"/>
+      <w:r>
+        <w:rPr>
+          <w:szCs w:val="21"/>
+        </w:rPr>
+        <w:t>shows</w:t>
+      </w:r>
+      <w:proofErr w:type="gramEnd"/>
+      <w:r>
+        <w:rPr>
+          <w:szCs w:val="21"/>
+        </w:rPr>
+        <w:t xml:space="preserve"> promise in predicting the cross-section of asset returns over a 63-day horizon. More than that, each model shows persistency in making predictions with a reasonable amount of variability in the F1 score. </w:t>
+      </w:r>
+      <w:r>
+        <w:rPr>
+          <w:szCs w:val="21"/>
+        </w:rPr>
+        <w:t>In addition to the persistent F1 scores, t</w:t>
+      </w:r>
+      <w:r>
+        <w:rPr>
+          <w:szCs w:val="21"/>
+        </w:rPr>
+        <w:t>hese models produce statistically significant returns out of sample.</w:t>
+      </w:r>
     </w:p>
     <w:p>
       <w:pPr>
@@ -13405,34 +13870,13 @@
           <w:szCs w:val="28"/>
         </w:rPr>
       </w:pPr>
-    </w:p>
-    <w:p>
-      <w:pPr>
+      <w:r>
         <w:rPr>
           <w:rFonts w:asciiTheme="majorHAnsi" w:eastAsiaTheme="majorEastAsia" w:hAnsiTheme="majorHAnsi" w:cstheme="majorBidi"/>
           <w:color w:val="404040" w:themeColor="text1" w:themeTint="BF"/>
           <w:sz w:val="28"/>
           <w:szCs w:val="28"/>
         </w:rPr>
-      </w:pPr>
-    </w:p>
-    <w:p>
-      <w:pPr>
-        <w:rPr>
-          <w:rFonts w:asciiTheme="majorHAnsi" w:eastAsiaTheme="majorEastAsia" w:hAnsiTheme="majorHAnsi" w:cstheme="majorBidi"/>
-          <w:color w:val="404040" w:themeColor="text1" w:themeTint="BF"/>
-          <w:sz w:val="28"/>
-          <w:szCs w:val="28"/>
-        </w:rPr>
-      </w:pPr>
-      <w:r>
-        <w:rPr>
-          <w:rFonts w:asciiTheme="majorHAnsi" w:eastAsiaTheme="majorEastAsia" w:hAnsiTheme="majorHAnsi" w:cstheme="majorBidi"/>
-          <w:color w:val="404040" w:themeColor="text1" w:themeTint="BF"/>
-          <w:sz w:val="28"/>
-          <w:szCs w:val="28"/>
-        </w:rPr>
-        <w:lastRenderedPageBreak/>
         <w:t>Improvement</w:t>
       </w:r>
     </w:p>
@@ -13661,9 +14105,16 @@
         <w:rPr>
           <w:szCs w:val="21"/>
         </w:rPr>
-        <w:t xml:space="preserve"> other approaches that may result in a more robust model. A great resource that explores a number of these methods can be found in Marcos Lopez de Prado’s book: </w:t>
-      </w:r>
-      <w:hyperlink r:id="rId45" w:history="1">
+        <w:t xml:space="preserve"> other approaches that may result in a more robust model. A great resource that explores </w:t>
+      </w:r>
+      <w:r>
+        <w:rPr>
+          <w:szCs w:val="21"/>
+        </w:rPr>
+        <w:lastRenderedPageBreak/>
+        <w:t xml:space="preserve">a number of these methods can be found in Marcos Lopez de Prado’s book: </w:t>
+      </w:r>
+      <w:hyperlink r:id="rId46" w:history="1">
         <w:r>
           <w:rPr>
             <w:rStyle w:val="Hyperlink"/>
@@ -13797,16 +14248,99 @@
           <w:b/>
         </w:rPr>
       </w:pPr>
-      <w:r>
+    </w:p>
+    <w:p>
+      <w:pPr>
         <w:rPr>
           <w:b/>
         </w:rPr>
+      </w:pPr>
+    </w:p>
+    <w:p>
+      <w:pPr>
+        <w:rPr>
+          <w:b/>
+        </w:rPr>
+      </w:pPr>
+    </w:p>
+    <w:p>
+      <w:pPr>
+        <w:rPr>
+          <w:b/>
+        </w:rPr>
+      </w:pPr>
+    </w:p>
+    <w:p>
+      <w:pPr>
+        <w:rPr>
+          <w:b/>
+        </w:rPr>
+      </w:pPr>
+    </w:p>
+    <w:p>
+      <w:pPr>
+        <w:rPr>
+          <w:b/>
+        </w:rPr>
+      </w:pPr>
+    </w:p>
+    <w:p>
+      <w:pPr>
+        <w:rPr>
+          <w:b/>
+        </w:rPr>
+      </w:pPr>
+    </w:p>
+    <w:p>
+      <w:pPr>
+        <w:rPr>
+          <w:b/>
+        </w:rPr>
+      </w:pPr>
+    </w:p>
+    <w:p>
+      <w:pPr>
+        <w:rPr>
+          <w:b/>
+        </w:rPr>
+      </w:pPr>
+    </w:p>
+    <w:p>
+      <w:pPr>
+        <w:rPr>
+          <w:b/>
+        </w:rPr>
+      </w:pPr>
+    </w:p>
+    <w:p>
+      <w:pPr>
+        <w:rPr>
+          <w:b/>
+        </w:rPr>
+      </w:pPr>
+    </w:p>
+    <w:p>
+      <w:pPr>
+        <w:jc w:val="center"/>
+        <w:rPr>
+          <w:b/>
+        </w:rPr>
+      </w:pPr>
+      <w:r>
+        <w:rPr>
+          <w:b/>
+        </w:rPr>
         <w:lastRenderedPageBreak/>
-        <w:t>Appendix:</w:t>
-      </w:r>
-    </w:p>
-    <w:p>
-      <w:pPr>
+        <w:t>Appendix</w:t>
+      </w:r>
+    </w:p>
+    <w:p>
+      <w:pPr>
+        <w:pStyle w:val="ListParagraph"/>
+        <w:numPr>
+          <w:ilvl w:val="0"/>
+          <w:numId w:val="34"/>
+        </w:numPr>
         <w:rPr>
           <w:b/>
         </w:rPr>
@@ -13815,34 +14349,27 @@
         <w:rPr>
           <w:rFonts w:cstheme="minorHAnsi"/>
         </w:rPr>
-        <w:t>1</w:t>
+        <w:t xml:space="preserve"> </w:t>
       </w:r>
       <w:r>
         <w:rPr>
           <w:rFonts w:cstheme="minorHAnsi"/>
         </w:rPr>
-        <w:t xml:space="preserve"> </w:t>
+        <w:t xml:space="preserve">It is widely cited throughout financial literature that asset allocation makes up a meaningful percentage of portfolio performance, and while the actual percentage has been debated, the impact of a robust asset allocation plan has not. Sector allocations are a large part of many investors asset allocation plan and for that reason I have decided to leave those features in the analysis despite their seemingly high correlations with one another. </w:t>
       </w:r>
       <w:r>
         <w:rPr>
           <w:rFonts w:cstheme="minorHAnsi"/>
         </w:rPr>
-        <w:t xml:space="preserve">It is widely cited throughout financial literature that asset allocation makes up a meaningful percentage of portfolio performance, and while the actual percentage has been debated, the impact of a robust asset allocation plan has not. Sector allocations are a large part of many investors asset allocation plan and for that reason I have decided to leave those features in the analysis despite their seemingly high correlations with one another. </w:t>
-      </w:r>
-      <w:r>
+        <w:t>Another way to explore those relationships while dampening the correlations would be to generate their return streams net of market. That goes a bit beyond the scope of this assignment but could prove to be a worthwhile modification.</w:t>
+      </w:r>
+    </w:p>
+    <w:p>
+      <w:pPr>
+        <w:jc w:val="center"/>
         <w:rPr>
           <w:rFonts w:cstheme="minorHAnsi"/>
         </w:rPr>
-        <w:t>Another way to explore those relationships while dampening the correlations would be to generate their return streams net of market. That goes a bit beyond the scope of this assignment but could prove to be a worthwhile modification.</w:t>
-      </w:r>
-      <w:bookmarkStart w:id="1" w:name="_GoBack"/>
-      <w:bookmarkEnd w:id="1"/>
-    </w:p>
-    <w:p>
-      <w:pPr>
-        <w:rPr>
-          <w:rFonts w:cstheme="minorHAnsi"/>
-        </w:rPr>
       </w:pPr>
       <w:r>
         <w:rPr>
@@ -13850,95 +14377,89 @@
         </w:rPr>
         <w:t>References</w:t>
       </w:r>
-      <w:r>
+    </w:p>
+    <w:p>
+      <w:pPr>
+        <w:pStyle w:val="ListParagraph"/>
+        <w:numPr>
+          <w:ilvl w:val="0"/>
+          <w:numId w:val="37"/>
+        </w:numPr>
         <w:rPr>
           <w:b/>
         </w:rPr>
-        <w:t>:</w:t>
-      </w:r>
-    </w:p>
-    <w:p>
-      <w:pPr>
-        <w:pStyle w:val="ListParagraph"/>
-        <w:ind w:left="0"/>
-        <w:rPr>
-          <w:rStyle w:val="Hyperlink"/>
-          <w:rFonts w:cstheme="minorHAnsi"/>
-        </w:rPr>
-      </w:pPr>
-      <w:r>
-        <w:rPr>
-          <w:rFonts w:cstheme="minorHAnsi"/>
-        </w:rPr>
-        <w:t xml:space="preserve">1 </w:t>
-      </w:r>
-      <w:hyperlink r:id="rId46" w:history="1">
+      </w:pPr>
+      <w:hyperlink r:id="rId47" w:history="1">
+        <w:proofErr w:type="spellStart"/>
         <w:r>
           <w:rPr>
             <w:rStyle w:val="Hyperlink"/>
             <w:rFonts w:cstheme="minorHAnsi"/>
           </w:rPr>
-          <w:t>Fama/French Data Library</w:t>
+          <w:t>Fama</w:t>
         </w:r>
-      </w:hyperlink>
-      <w:r>
-        <w:rPr>
-          <w:rStyle w:val="Hyperlink"/>
-          <w:rFonts w:cstheme="minorHAnsi"/>
-        </w:rPr>
-        <w:br/>
-      </w:r>
-      <w:r>
-        <w:rPr>
-          <w:rFonts w:cstheme="minorHAnsi"/>
-        </w:rPr>
-        <w:t xml:space="preserve">2 </w:t>
-      </w:r>
-      <w:hyperlink r:id="rId47" w:anchor="precision-recall-f-measure-metrics" w:history="1">
+        <w:proofErr w:type="spellEnd"/>
         <w:r>
           <w:rPr>
             <w:rStyle w:val="Hyperlink"/>
             <w:rFonts w:cstheme="minorHAnsi"/>
           </w:rPr>
+          <w:t>/French Data Library</w:t>
+        </w:r>
+      </w:hyperlink>
+    </w:p>
+    <w:p>
+      <w:pPr>
+        <w:pStyle w:val="ListParagraph"/>
+        <w:numPr>
+          <w:ilvl w:val="0"/>
+          <w:numId w:val="37"/>
+        </w:numPr>
+        <w:rPr>
+          <w:b/>
+        </w:rPr>
+      </w:pPr>
+      <w:hyperlink r:id="rId48" w:anchor="precision-recall-f-measure-metrics" w:history="1">
+        <w:r>
+          <w:rPr>
+            <w:rStyle w:val="Hyperlink"/>
+          </w:rPr>
           <w:t>https://scikit-learn.org/stable/modules/model_evaluation.html#precision-recall-f-measure-metrics</w:t>
         </w:r>
       </w:hyperlink>
-      <w:r>
-        <w:rPr>
-          <w:rFonts w:cstheme="minorHAnsi"/>
-        </w:rPr>
-        <w:t xml:space="preserve"> </w:t>
-      </w:r>
-      <w:r>
-        <w:rPr>
-          <w:rFonts w:cstheme="minorHAnsi"/>
-        </w:rPr>
-        <w:br/>
-        <w:t xml:space="preserve">3 </w:t>
-      </w:r>
-      <w:hyperlink r:id="rId48" w:history="1">
+    </w:p>
+    <w:p>
+      <w:pPr>
+        <w:pStyle w:val="ListParagraph"/>
+        <w:numPr>
+          <w:ilvl w:val="0"/>
+          <w:numId w:val="37"/>
+        </w:numPr>
+        <w:rPr>
+          <w:b/>
+        </w:rPr>
+      </w:pPr>
+      <w:hyperlink r:id="rId49" w:history="1">
         <w:r>
           <w:rPr>
             <w:rStyle w:val="Hyperlink"/>
-            <w:rFonts w:cstheme="minorHAnsi"/>
           </w:rPr>
           <w:t>https://pandas-datareader.readthedocs.io/en/latest/</w:t>
         </w:r>
       </w:hyperlink>
-      <w:r>
-        <w:rPr>
-          <w:rFonts w:cstheme="minorHAnsi"/>
-        </w:rPr>
-        <w:t xml:space="preserve"> </w:t>
-      </w:r>
-      <w:r>
-        <w:rPr>
-          <w:rFonts w:cstheme="minorHAnsi"/>
-        </w:rPr>
-        <w:br/>
-        <w:t xml:space="preserve">4 </w:t>
-      </w:r>
-      <w:hyperlink r:id="rId49" w:history="1">
+    </w:p>
+    <w:p>
+      <w:pPr>
+        <w:pStyle w:val="ListParagraph"/>
+        <w:numPr>
+          <w:ilvl w:val="0"/>
+          <w:numId w:val="37"/>
+        </w:numPr>
+        <w:rPr>
+          <w:b/>
+        </w:rPr>
+      </w:pPr>
+      <w:hyperlink r:id="rId50" w:history="1">
         <w:r>
           <w:rPr>
             <w:rStyle w:val="Hyperlink"/>
@@ -13947,208 +14468,277 @@
           <w:t>TA-Lib</w:t>
         </w:r>
       </w:hyperlink>
-      <w:r>
-        <w:rPr>
-          <w:rStyle w:val="Hyperlink"/>
-          <w:rFonts w:cstheme="minorHAnsi"/>
-        </w:rPr>
-        <w:br/>
-      </w:r>
-      <w:r>
-        <w:rPr>
-          <w:rFonts w:eastAsiaTheme="minorEastAsia" w:cstheme="minorHAnsi"/>
-        </w:rPr>
-        <w:t>5</w:t>
-      </w:r>
-      <w:r>
-        <w:rPr>
-          <w:rStyle w:val="Hyperlink"/>
-          <w:rFonts w:cstheme="minorHAnsi"/>
-        </w:rPr>
-        <w:t xml:space="preserve"> </w:t>
-      </w:r>
-      <w:r>
-        <w:rPr>
-          <w:rStyle w:val="Hyperlink"/>
-          <w:rFonts w:cstheme="minorHAnsi"/>
-        </w:rPr>
-        <w:fldChar w:fldCharType="begin"/>
-      </w:r>
-      <w:r>
-        <w:rPr>
-          <w:rStyle w:val="Hyperlink"/>
-          <w:rFonts w:cstheme="minorHAnsi"/>
-        </w:rPr>
-        <w:instrText xml:space="preserve"> HYPERLINK "https://scikit-learn.org/stable/modules/generated/sklearn.model_selection.RandomizedSearchCV.html </w:instrText>
-      </w:r>
     </w:p>
     <w:p>
       <w:pPr>
         <w:pStyle w:val="ListParagraph"/>
-        <w:ind w:left="0"/>
-        <w:rPr>
-          <w:rStyle w:val="Hyperlink"/>
-          <w:rFonts w:cstheme="minorHAnsi"/>
-        </w:rPr>
-      </w:pPr>
-      <w:r>
-        <w:rPr>
-          <w:rStyle w:val="Hyperlink"/>
-          <w:rFonts w:cstheme="minorHAnsi"/>
-        </w:rPr>
-        <w:instrText xml:space="preserve">6" </w:instrText>
-      </w:r>
-      <w:r>
-        <w:rPr>
-          <w:rStyle w:val="Hyperlink"/>
-          <w:rFonts w:cstheme="minorHAnsi"/>
-        </w:rPr>
-        <w:fldChar w:fldCharType="separate"/>
-      </w:r>
-      <w:r>
-        <w:rPr>
-          <w:rStyle w:val="Hyperlink"/>
-          <w:rFonts w:cstheme="minorHAnsi"/>
-        </w:rPr>
-        <w:t xml:space="preserve">https://scikit-learn.org/stable/modules/generated/sklearn.model_selection.RandomizedSearchCV.html </w:t>
-      </w:r>
-    </w:p>
-    <w:p>
-      <w:pPr>
-        <w:pStyle w:val="ListParagraph"/>
-        <w:ind w:left="0"/>
-        <w:rPr>
-          <w:rFonts w:cstheme="minorHAnsi"/>
-        </w:rPr>
-      </w:pPr>
-      <w:r>
-        <w:rPr>
-          <w:rFonts w:cstheme="minorHAnsi"/>
-        </w:rPr>
-        <w:t>6</w:t>
-      </w:r>
-      <w:r>
-        <w:rPr>
-          <w:rStyle w:val="Hyperlink"/>
-          <w:rFonts w:cstheme="minorHAnsi"/>
-        </w:rPr>
-        <w:fldChar w:fldCharType="end"/>
-      </w:r>
-      <w:r>
-        <w:rPr>
-          <w:rFonts w:cstheme="minorHAnsi"/>
-        </w:rPr>
-        <w:t xml:space="preserve"> </w:t>
-      </w:r>
-      <w:hyperlink r:id="rId50" w:history="1">
+        <w:numPr>
+          <w:ilvl w:val="0"/>
+          <w:numId w:val="37"/>
+        </w:numPr>
+        <w:rPr>
+          <w:b/>
+        </w:rPr>
+      </w:pPr>
+      <w:hyperlink r:id="rId51" w:history="1">
         <w:r>
           <w:rPr>
             <w:rStyle w:val="Hyperlink"/>
-            <w:rFonts w:cstheme="minorHAnsi"/>
+          </w:rPr>
+          <w:t>https://scikit-learn.org/stable/modules/generated/sklearn.model_selection.RandomizedSearchCV.html</w:t>
+        </w:r>
+      </w:hyperlink>
+    </w:p>
+    <w:p>
+      <w:pPr>
+        <w:pStyle w:val="ListParagraph"/>
+        <w:numPr>
+          <w:ilvl w:val="0"/>
+          <w:numId w:val="37"/>
+        </w:numPr>
+        <w:rPr>
+          <w:b/>
+        </w:rPr>
+      </w:pPr>
+      <w:hyperlink r:id="rId52" w:history="1">
+        <w:r>
+          <w:rPr>
+            <w:rStyle w:val="Hyperlink"/>
           </w:rPr>
           <w:t>https://scikit-learn.org/stable/modules/generated/sklearn.model_selection.TimeSeriesSplit.html</w:t>
         </w:r>
       </w:hyperlink>
-      <w:r>
-        <w:rPr>
-          <w:rFonts w:cstheme="minorHAnsi"/>
-        </w:rPr>
-        <w:t xml:space="preserve"> </w:t>
-      </w:r>
     </w:p>
     <w:p>
       <w:pPr>
         <w:pStyle w:val="ListParagraph"/>
-        <w:ind w:left="0"/>
-        <w:rPr>
-          <w:rFonts w:cstheme="minorHAnsi"/>
-        </w:rPr>
-      </w:pPr>
-      <w:r>
-        <w:rPr>
-          <w:rFonts w:cstheme="minorHAnsi"/>
-        </w:rPr>
-        <w:t xml:space="preserve">7 </w:t>
-      </w:r>
-      <w:hyperlink r:id="rId51" w:history="1">
+        <w:numPr>
+          <w:ilvl w:val="0"/>
+          <w:numId w:val="37"/>
+        </w:numPr>
+        <w:rPr>
+          <w:b/>
+        </w:rPr>
+      </w:pPr>
+      <w:hyperlink r:id="rId53" w:history="1">
         <w:r>
           <w:rPr>
             <w:rStyle w:val="Hyperlink"/>
-            <w:rFonts w:cstheme="minorHAnsi"/>
           </w:rPr>
           <w:t>https://scikit-learn.org/stable/modules/generated/sklearn.preprocessing.MinMaxScaler.html</w:t>
         </w:r>
       </w:hyperlink>
-      <w:r>
-        <w:rPr>
-          <w:rFonts w:cstheme="minorHAnsi"/>
-        </w:rPr>
-        <w:t xml:space="preserve"> </w:t>
-      </w:r>
     </w:p>
     <w:p>
       <w:pPr>
         <w:pStyle w:val="ListParagraph"/>
-        <w:ind w:left="0"/>
-        <w:rPr>
-          <w:rFonts w:cstheme="minorHAnsi"/>
-        </w:rPr>
-      </w:pPr>
-      <w:r>
-        <w:rPr>
-          <w:rFonts w:cstheme="minorHAnsi"/>
-        </w:rPr>
-        <w:t xml:space="preserve">8 </w:t>
-      </w:r>
-      <w:hyperlink r:id="rId52" w:history="1">
+        <w:numPr>
+          <w:ilvl w:val="0"/>
+          <w:numId w:val="37"/>
+        </w:numPr>
+        <w:rPr>
+          <w:b/>
+        </w:rPr>
+      </w:pPr>
+      <w:hyperlink r:id="rId54" w:history="1">
         <w:r>
           <w:rPr>
             <w:rStyle w:val="Hyperlink"/>
-            <w:rFonts w:cstheme="minorHAnsi"/>
           </w:rPr>
           <w:t>https://scikit-learn.org/stable/modules/generated/sklearn.pipeline.Pipeline.html</w:t>
         </w:r>
       </w:hyperlink>
       <w:r>
+        <w:br/>
+      </w:r>
+    </w:p>
+    <w:p>
+      <w:pPr>
+        <w:jc w:val="center"/>
         <w:rPr>
           <w:rFonts w:cstheme="minorHAnsi"/>
-        </w:rPr>
-        <w:t xml:space="preserve"> </w:t>
+          <w:b/>
+        </w:rPr>
+      </w:pPr>
+      <w:r>
+        <w:rPr>
+          <w:rFonts w:cstheme="minorHAnsi"/>
+          <w:b/>
+        </w:rPr>
+        <w:t>Works Cited</w:t>
       </w:r>
     </w:p>
     <w:p>
       <w:pPr>
         <w:pStyle w:val="ListParagraph"/>
         <w:ind w:left="0"/>
+      </w:pPr>
+      <w:r>
         <w:rPr>
           <w:rFonts w:cstheme="minorHAnsi"/>
         </w:rPr>
-      </w:pPr>
-    </w:p>
-    <w:p>
-      <w:pPr>
+        <w:t xml:space="preserve">Arnott, Rob, Harvey, Campbell, Markowitz, Harry. 2018. “A </w:t>
+      </w:r>
+      <w:proofErr w:type="spellStart"/>
+      <w:r>
         <w:rPr>
           <w:rFonts w:cstheme="minorHAnsi"/>
         </w:rPr>
-      </w:pPr>
+        <w:t>Backtesting</w:t>
+      </w:r>
+      <w:proofErr w:type="spellEnd"/>
       <w:r>
         <w:rPr>
           <w:rFonts w:cstheme="minorHAnsi"/>
         </w:rPr>
-        <w:t>Helpful Articles:</w:t>
-      </w:r>
-    </w:p>
-    <w:p>
-      <w:pPr>
+        <w:t xml:space="preserve"> Protocol in the Era of Machine Learning”. SSRN Electronic Journal, </w:t>
+      </w:r>
+      <w:r>
         <w:rPr>
           <w:rFonts w:cstheme="minorHAnsi"/>
         </w:rPr>
-      </w:pPr>
-      <w:r>
+        <w:t xml:space="preserve">1 – 18. </w:t>
+      </w:r>
+      <w:hyperlink r:id="rId55" w:history="1">
+        <w:r>
+          <w:rPr>
+            <w:rStyle w:val="Hyperlink"/>
+          </w:rPr>
+          <w:t>https://papers.ssrn.com/sol3/papers.cfm?abstract_id=3275654</w:t>
+        </w:r>
+      </w:hyperlink>
+      <w:r>
+        <w:br/>
+      </w:r>
+      <w:r>
+        <w:br/>
+      </w:r>
+      <w:r>
+        <w:t xml:space="preserve">Fischer, Thomas, Krauss, </w:t>
+      </w:r>
+      <w:proofErr w:type="spellStart"/>
+      <w:r>
+        <w:t>Christoper</w:t>
+      </w:r>
+      <w:proofErr w:type="spellEnd"/>
+      <w:r>
+        <w:t>. 2017. “</w:t>
+      </w:r>
+      <w:r>
+        <w:t>Deep learning with long short-term memory networks</w:t>
+      </w:r>
+    </w:p>
+    <w:p>
+      <w:pPr>
+        <w:pStyle w:val="ListParagraph"/>
+        <w:ind w:left="0"/>
+      </w:pPr>
+      <w:r>
+        <w:t>for financial market predictions</w:t>
+      </w:r>
+      <w:r>
+        <w:t xml:space="preserve">”. ECONSTOR, 1 – 34. </w:t>
+      </w:r>
+      <w:hyperlink r:id="rId56" w:history="1">
+        <w:r>
+          <w:rPr>
+            <w:rStyle w:val="Hyperlink"/>
+          </w:rPr>
+          <w:t>https://www.econstor.eu/handle/10419/157808</w:t>
+        </w:r>
+      </w:hyperlink>
+      <w:r>
+        <w:br/>
+      </w:r>
+      <w:r>
+        <w:br/>
+      </w:r>
+      <w:r>
+        <w:t>Lopez de Prado, Marcos.</w:t>
+      </w:r>
+      <w:r>
+        <w:t xml:space="preserve"> “Advances in Financial Machine Learning”.</w:t>
+      </w:r>
+      <w:r>
+        <w:t xml:space="preserve"> </w:t>
+      </w:r>
+      <w:r>
+        <w:t>Hoboken, NJ. John Wiley &amp; Sons, Inc. 2018.</w:t>
+      </w:r>
+    </w:p>
+    <w:p>
+      <w:pPr>
+        <w:pStyle w:val="ListParagraph"/>
+        <w:ind w:left="0"/>
         <w:rPr>
           <w:rFonts w:cstheme="minorHAnsi"/>
         </w:rPr>
-        <w:t>Logistic Regression:</w:t>
+      </w:pPr>
+      <w:proofErr w:type="spellStart"/>
+      <w:r>
+        <w:rPr>
+          <w:rFonts w:cstheme="minorHAnsi"/>
+        </w:rPr>
+        <w:t>Rasekhschaffe</w:t>
+      </w:r>
+      <w:proofErr w:type="spellEnd"/>
+      <w:r>
+        <w:rPr>
+          <w:rFonts w:cstheme="minorHAnsi"/>
+        </w:rPr>
+        <w:t xml:space="preserve">, </w:t>
+      </w:r>
+      <w:proofErr w:type="spellStart"/>
+      <w:r>
+        <w:rPr>
+          <w:rFonts w:cstheme="minorHAnsi"/>
+        </w:rPr>
+        <w:t>Keywan</w:t>
+      </w:r>
+      <w:proofErr w:type="spellEnd"/>
+      <w:r>
+        <w:rPr>
+          <w:rFonts w:cstheme="minorHAnsi"/>
+        </w:rPr>
+        <w:t xml:space="preserve">, Jones, Robert. 2019. “Machine Learning for Stock Selection”. SSRN Electronic Journal, 1 – 35. </w:t>
+      </w:r>
+      <w:hyperlink r:id="rId57" w:history="1">
+        <w:r>
+          <w:rPr>
+            <w:rStyle w:val="Hyperlink"/>
+          </w:rPr>
+          <w:t>https://papers.ssrn.com/sol3/papers.cfm?abstract_id=3330946</w:t>
+        </w:r>
+      </w:hyperlink>
+    </w:p>
+    <w:p>
+      <w:pPr>
+        <w:jc w:val="center"/>
+        <w:rPr>
+          <w:rFonts w:cstheme="minorHAnsi"/>
+          <w:b/>
+        </w:rPr>
+      </w:pPr>
+      <w:r>
+        <w:rPr>
+          <w:rFonts w:cstheme="minorHAnsi"/>
+          <w:b/>
+        </w:rPr>
+        <w:t xml:space="preserve">Helpful </w:t>
+      </w:r>
+      <w:r>
+        <w:rPr>
+          <w:rFonts w:cstheme="minorHAnsi"/>
+          <w:b/>
+        </w:rPr>
+        <w:t xml:space="preserve">Methodological </w:t>
+      </w:r>
+      <w:r>
+        <w:rPr>
+          <w:rFonts w:cstheme="minorHAnsi"/>
+          <w:b/>
+        </w:rPr>
+        <w:t>Articles</w:t>
       </w:r>
     </w:p>
     <w:p>
@@ -14156,78 +14746,106 @@
         <w:pStyle w:val="ListParagraph"/>
         <w:numPr>
           <w:ilvl w:val="0"/>
-          <w:numId w:val="30"/>
+          <w:numId w:val="38"/>
         </w:numPr>
-        <w:spacing w:after="120" w:line="264" w:lineRule="auto"/>
-        <w:rPr>
-          <w:rStyle w:val="Hyperlink"/>
-          <w:rFonts w:eastAsiaTheme="majorEastAsia" w:cstheme="minorHAnsi"/>
-        </w:rPr>
-      </w:pPr>
-      <w:r>
-        <w:rPr>
-          <w:rStyle w:val="Hyperlink"/>
-          <w:rFonts w:eastAsiaTheme="majorEastAsia" w:cstheme="minorHAnsi"/>
-        </w:rPr>
-        <w:t>https://medium.com/greyatom/logistic-regression-89e496433063</w:t>
+        <w:rPr>
+          <w:rFonts w:cstheme="minorHAnsi"/>
+        </w:rPr>
+      </w:pPr>
+      <w:r>
+        <w:rPr>
+          <w:rFonts w:cstheme="minorHAnsi"/>
+        </w:rPr>
+        <w:t>Logistic Regression</w:t>
       </w:r>
     </w:p>
     <w:p>
       <w:pPr>
         <w:pStyle w:val="ListParagraph"/>
         <w:numPr>
-          <w:ilvl w:val="0"/>
-          <w:numId w:val="30"/>
+          <w:ilvl w:val="1"/>
+          <w:numId w:val="38"/>
         </w:numPr>
-        <w:spacing w:after="120" w:line="264" w:lineRule="auto"/>
         <w:rPr>
           <w:rStyle w:val="Hyperlink"/>
-          <w:rFonts w:eastAsiaTheme="majorEastAsia" w:cstheme="minorHAnsi"/>
-        </w:rPr>
-      </w:pPr>
-      <w:r>
-        <w:rPr>
-          <w:rStyle w:val="Hyperlink"/>
-          <w:rFonts w:eastAsiaTheme="majorEastAsia" w:cstheme="minorHAnsi"/>
-        </w:rPr>
-        <w:t>https://medium.com/datadriveninvestor/l1-l2-regularization-7f1b4fe948f2</w:t>
-      </w:r>
+          <w:rFonts w:cstheme="minorHAnsi"/>
+          <w:color w:val="auto"/>
+          <w:u w:val="none"/>
+        </w:rPr>
+      </w:pPr>
+      <w:hyperlink r:id="rId58" w:history="1">
+        <w:r>
+          <w:rPr>
+            <w:rStyle w:val="Hyperlink"/>
+            <w:rFonts w:eastAsiaTheme="majorEastAsia" w:cstheme="minorHAnsi"/>
+          </w:rPr>
+          <w:t>https://medium.com/greyatom/logistic-regression-89e496433063</w:t>
+        </w:r>
+      </w:hyperlink>
     </w:p>
     <w:p>
       <w:pPr>
         <w:pStyle w:val="ListParagraph"/>
         <w:numPr>
-          <w:ilvl w:val="0"/>
-          <w:numId w:val="30"/>
+          <w:ilvl w:val="1"/>
+          <w:numId w:val="38"/>
         </w:numPr>
-        <w:spacing w:after="120" w:line="264" w:lineRule="auto"/>
         <w:rPr>
           <w:rStyle w:val="Hyperlink"/>
-          <w:rFonts w:eastAsiaTheme="majorEastAsia" w:cstheme="minorHAnsi"/>
-        </w:rPr>
-      </w:pPr>
-      <w:r>
-        <w:rPr>
-          <w:rStyle w:val="Hyperlink"/>
-          <w:rFonts w:eastAsiaTheme="majorEastAsia" w:cstheme="minorHAnsi"/>
-        </w:rPr>
-        <w:t>https://simple.wikipedia.org/wiki/Logistic_Regression</w:t>
-      </w:r>
+          <w:rFonts w:cstheme="minorHAnsi"/>
+          <w:color w:val="auto"/>
+          <w:u w:val="none"/>
+        </w:rPr>
+      </w:pPr>
+      <w:hyperlink r:id="rId59" w:history="1">
+        <w:r>
+          <w:rPr>
+            <w:rStyle w:val="Hyperlink"/>
+            <w:rFonts w:eastAsiaTheme="majorEastAsia" w:cstheme="minorHAnsi"/>
+          </w:rPr>
+          <w:t>https://medium.com/datadriveninvestor/l1-l2-regularization-7f1b4fe948f2</w:t>
+        </w:r>
+      </w:hyperlink>
     </w:p>
     <w:p>
       <w:pPr>
         <w:pStyle w:val="ListParagraph"/>
         <w:numPr>
-          <w:ilvl w:val="0"/>
-          <w:numId w:val="30"/>
+          <w:ilvl w:val="1"/>
+          <w:numId w:val="38"/>
         </w:numPr>
-        <w:spacing w:after="120" w:line="264" w:lineRule="auto"/>
         <w:rPr>
           <w:rStyle w:val="Hyperlink"/>
-          <w:rFonts w:eastAsiaTheme="majorEastAsia" w:cstheme="minorHAnsi"/>
-        </w:rPr>
-      </w:pPr>
-      <w:hyperlink r:id="rId53" w:history="1">
+          <w:rFonts w:cstheme="minorHAnsi"/>
+          <w:color w:val="auto"/>
+          <w:u w:val="none"/>
+        </w:rPr>
+      </w:pPr>
+      <w:hyperlink r:id="rId60" w:history="1">
+        <w:r>
+          <w:rPr>
+            <w:rStyle w:val="Hyperlink"/>
+            <w:rFonts w:eastAsiaTheme="majorEastAsia" w:cstheme="minorHAnsi"/>
+          </w:rPr>
+          <w:t>https://simple.wikipedia.org/wiki/Logistic_Regression</w:t>
+        </w:r>
+      </w:hyperlink>
+    </w:p>
+    <w:p>
+      <w:pPr>
+        <w:pStyle w:val="ListParagraph"/>
+        <w:numPr>
+          <w:ilvl w:val="1"/>
+          <w:numId w:val="38"/>
+        </w:numPr>
+        <w:rPr>
+          <w:rStyle w:val="Hyperlink"/>
+          <w:rFonts w:cstheme="minorHAnsi"/>
+          <w:color w:val="auto"/>
+          <w:u w:val="none"/>
+        </w:rPr>
+      </w:pPr>
+      <w:hyperlink r:id="rId61" w:history="1">
         <w:r>
           <w:rPr>
             <w:rStyle w:val="Hyperlink"/>
@@ -14241,16 +14859,17 @@
       <w:pPr>
         <w:pStyle w:val="ListParagraph"/>
         <w:numPr>
-          <w:ilvl w:val="0"/>
-          <w:numId w:val="30"/>
+          <w:ilvl w:val="1"/>
+          <w:numId w:val="38"/>
         </w:numPr>
-        <w:spacing w:after="120" w:line="264" w:lineRule="auto"/>
         <w:rPr>
           <w:rStyle w:val="Hyperlink"/>
-          <w:rFonts w:eastAsiaTheme="majorEastAsia" w:cstheme="minorHAnsi"/>
-        </w:rPr>
-      </w:pPr>
-      <w:hyperlink r:id="rId54" w:history="1">
+          <w:rFonts w:cstheme="minorHAnsi"/>
+          <w:color w:val="auto"/>
+          <w:u w:val="none"/>
+        </w:rPr>
+      </w:pPr>
+      <w:hyperlink r:id="rId62" w:history="1">
         <w:r>
           <w:rPr>
             <w:rStyle w:val="Hyperlink"/>
@@ -14259,18 +14878,12 @@
           <w:t>https://towardsdatascience.com/l1-and-l2-regularization-methods-ce25e7fc831c</w:t>
         </w:r>
       </w:hyperlink>
-    </w:p>
-    <w:p>
-      <w:pPr>
-        <w:rPr>
-          <w:rFonts w:cstheme="minorHAnsi"/>
-        </w:rPr>
-      </w:pPr>
-      <w:r>
-        <w:rPr>
-          <w:rFonts w:cstheme="minorHAnsi"/>
-        </w:rPr>
-        <w:t>Random Forest:</w:t>
+      <w:r>
+        <w:rPr>
+          <w:rStyle w:val="Hyperlink"/>
+          <w:rFonts w:eastAsiaTheme="majorEastAsia" w:cstheme="minorHAnsi"/>
+        </w:rPr>
+        <w:br/>
       </w:r>
     </w:p>
     <w:p>
@@ -14278,36 +14891,58 @@
         <w:pStyle w:val="ListParagraph"/>
         <w:numPr>
           <w:ilvl w:val="0"/>
-          <w:numId w:val="31"/>
+          <w:numId w:val="38"/>
         </w:numPr>
-        <w:spacing w:after="120" w:line="264" w:lineRule="auto"/>
-        <w:rPr>
-          <w:rStyle w:val="Hyperlink"/>
-          <w:rFonts w:eastAsiaTheme="majorEastAsia" w:cstheme="minorHAnsi"/>
-        </w:rPr>
-      </w:pPr>
-      <w:r>
-        <w:rPr>
-          <w:rStyle w:val="Hyperlink"/>
-          <w:rFonts w:eastAsiaTheme="majorEastAsia" w:cstheme="minorHAnsi"/>
-        </w:rPr>
-        <w:t>https://www.datacamp.com/community/tutorials/random-forests-classifier-python#algorithm</w:t>
+        <w:rPr>
+          <w:rFonts w:cstheme="minorHAnsi"/>
+        </w:rPr>
+      </w:pPr>
+      <w:r>
+        <w:rPr>
+          <w:rFonts w:cstheme="minorHAnsi"/>
+        </w:rPr>
+        <w:t>Random Forest</w:t>
       </w:r>
     </w:p>
     <w:p>
       <w:pPr>
         <w:pStyle w:val="ListParagraph"/>
         <w:numPr>
-          <w:ilvl w:val="0"/>
-          <w:numId w:val="31"/>
+          <w:ilvl w:val="1"/>
+          <w:numId w:val="38"/>
         </w:numPr>
-        <w:spacing w:after="120" w:line="264" w:lineRule="auto"/>
         <w:rPr>
           <w:rStyle w:val="Hyperlink"/>
           <w:rFonts w:cstheme="minorHAnsi"/>
-        </w:rPr>
-      </w:pPr>
-      <w:hyperlink r:id="rId55" w:history="1">
+          <w:color w:val="auto"/>
+          <w:u w:val="none"/>
+        </w:rPr>
+      </w:pPr>
+      <w:hyperlink r:id="rId63" w:anchor="algorithm" w:history="1">
+        <w:r>
+          <w:rPr>
+            <w:rStyle w:val="Hyperlink"/>
+            <w:rFonts w:eastAsiaTheme="majorEastAsia" w:cstheme="minorHAnsi"/>
+          </w:rPr>
+          <w:t>https://www.datacamp.com/community/tutorials/random-forests-classifier-python#algorithm</w:t>
+        </w:r>
+      </w:hyperlink>
+    </w:p>
+    <w:p>
+      <w:pPr>
+        <w:pStyle w:val="ListParagraph"/>
+        <w:numPr>
+          <w:ilvl w:val="1"/>
+          <w:numId w:val="38"/>
+        </w:numPr>
+        <w:rPr>
+          <w:rStyle w:val="Hyperlink"/>
+          <w:rFonts w:cstheme="minorHAnsi"/>
+          <w:color w:val="auto"/>
+          <w:u w:val="none"/>
+        </w:rPr>
+      </w:pPr>
+      <w:hyperlink r:id="rId64" w:history="1">
         <w:r>
           <w:rPr>
             <w:rStyle w:val="Hyperlink"/>
@@ -14316,18 +14951,12 @@
           <w:t>https://medium.com/machine-learning-101/chapter-5-random-forest-classifier-56dc7425c3e1</w:t>
         </w:r>
       </w:hyperlink>
-    </w:p>
-    <w:p>
-      <w:pPr>
-        <w:rPr>
-          <w:rFonts w:cstheme="minorHAnsi"/>
-        </w:rPr>
-      </w:pPr>
-      <w:r>
-        <w:rPr>
-          <w:rFonts w:cstheme="minorHAnsi"/>
-        </w:rPr>
-        <w:t>AdaBoost:</w:t>
+      <w:r>
+        <w:rPr>
+          <w:rStyle w:val="Hyperlink"/>
+          <w:rFonts w:eastAsiaTheme="majorEastAsia" w:cstheme="minorHAnsi"/>
+        </w:rPr>
+        <w:br/>
       </w:r>
     </w:p>
     <w:p>
@@ -14335,15 +14964,31 @@
         <w:pStyle w:val="ListParagraph"/>
         <w:numPr>
           <w:ilvl w:val="0"/>
-          <w:numId w:val="32"/>
+          <w:numId w:val="38"/>
         </w:numPr>
-        <w:spacing w:after="120" w:line="264" w:lineRule="auto"/>
-        <w:rPr>
-          <w:rFonts w:eastAsiaTheme="majorEastAsia" w:cstheme="minorHAnsi"/>
-          <w:color w:val="404040" w:themeColor="text1" w:themeTint="BF"/>
-        </w:rPr>
-      </w:pPr>
-      <w:hyperlink r:id="rId56" w:history="1">
+        <w:rPr>
+          <w:rFonts w:cstheme="minorHAnsi"/>
+        </w:rPr>
+      </w:pPr>
+      <w:r>
+        <w:rPr>
+          <w:rFonts w:cstheme="minorHAnsi"/>
+        </w:rPr>
+        <w:t>AdaBoost</w:t>
+      </w:r>
+    </w:p>
+    <w:p>
+      <w:pPr>
+        <w:pStyle w:val="ListParagraph"/>
+        <w:numPr>
+          <w:ilvl w:val="1"/>
+          <w:numId w:val="38"/>
+        </w:numPr>
+        <w:rPr>
+          <w:rFonts w:cstheme="minorHAnsi"/>
+        </w:rPr>
+      </w:pPr>
+      <w:hyperlink r:id="rId65" w:history="1">
         <w:r>
           <w:rPr>
             <w:rStyle w:val="Hyperlink"/>
@@ -14359,18 +15004,12 @@
         </w:rPr>
         <w:t xml:space="preserve"> </w:t>
       </w:r>
-    </w:p>
-    <w:p>
-      <w:pPr>
-        <w:rPr>
-          <w:rFonts w:cstheme="minorHAnsi"/>
-        </w:rPr>
-      </w:pPr>
-      <w:r>
-        <w:rPr>
-          <w:rFonts w:cstheme="minorHAnsi"/>
-        </w:rPr>
-        <w:t>Feed Forward Neural Network:</w:t>
+      <w:r>
+        <w:rPr>
+          <w:rFonts w:eastAsiaTheme="majorEastAsia" w:cstheme="minorHAnsi"/>
+          <w:color w:val="404040" w:themeColor="text1" w:themeTint="BF"/>
+        </w:rPr>
+        <w:br/>
       </w:r>
     </w:p>
     <w:p>
@@ -14378,15 +15017,31 @@
         <w:pStyle w:val="ListParagraph"/>
         <w:numPr>
           <w:ilvl w:val="0"/>
-          <w:numId w:val="32"/>
+          <w:numId w:val="38"/>
         </w:numPr>
-        <w:spacing w:after="120" w:line="264" w:lineRule="auto"/>
-        <w:rPr>
-          <w:rFonts w:eastAsiaTheme="majorEastAsia" w:cstheme="minorHAnsi"/>
-          <w:color w:val="404040" w:themeColor="text1" w:themeTint="BF"/>
-        </w:rPr>
-      </w:pPr>
-      <w:hyperlink r:id="rId57" w:history="1">
+        <w:rPr>
+          <w:rFonts w:cstheme="minorHAnsi"/>
+        </w:rPr>
+      </w:pPr>
+      <w:r>
+        <w:rPr>
+          <w:rFonts w:cstheme="minorHAnsi"/>
+        </w:rPr>
+        <w:t>Feed Forward Neural Network</w:t>
+      </w:r>
+    </w:p>
+    <w:p>
+      <w:pPr>
+        <w:pStyle w:val="ListParagraph"/>
+        <w:numPr>
+          <w:ilvl w:val="1"/>
+          <w:numId w:val="38"/>
+        </w:numPr>
+        <w:rPr>
+          <w:rFonts w:cstheme="minorHAnsi"/>
+        </w:rPr>
+      </w:pPr>
+      <w:hyperlink r:id="rId66" w:history="1">
         <w:r>
           <w:rPr>
             <w:rStyle w:val="Hyperlink"/>
@@ -14402,18 +15057,12 @@
         </w:rPr>
         <w:t xml:space="preserve"> </w:t>
       </w:r>
-    </w:p>
-    <w:p>
-      <w:pPr>
-        <w:rPr>
-          <w:rFonts w:cstheme="minorHAnsi"/>
-        </w:rPr>
-      </w:pPr>
-      <w:r>
-        <w:rPr>
-          <w:rFonts w:cstheme="minorHAnsi"/>
-        </w:rPr>
-        <w:t>Long Short-Term Memory (LSTM) Neural Network:</w:t>
+      <w:r>
+        <w:rPr>
+          <w:rFonts w:eastAsiaTheme="majorEastAsia" w:cstheme="minorHAnsi"/>
+          <w:color w:val="404040" w:themeColor="text1" w:themeTint="BF"/>
+        </w:rPr>
+        <w:br/>
       </w:r>
     </w:p>
     <w:p>
@@ -14421,15 +15070,31 @@
         <w:pStyle w:val="ListParagraph"/>
         <w:numPr>
           <w:ilvl w:val="0"/>
-          <w:numId w:val="32"/>
+          <w:numId w:val="38"/>
         </w:numPr>
-        <w:spacing w:after="120" w:line="264" w:lineRule="auto"/>
-        <w:rPr>
-          <w:rFonts w:eastAsiaTheme="majorEastAsia" w:cstheme="minorHAnsi"/>
-          <w:color w:val="404040" w:themeColor="text1" w:themeTint="BF"/>
-        </w:rPr>
-      </w:pPr>
-      <w:hyperlink r:id="rId58" w:history="1">
+        <w:rPr>
+          <w:rFonts w:cstheme="minorHAnsi"/>
+        </w:rPr>
+      </w:pPr>
+      <w:r>
+        <w:rPr>
+          <w:rFonts w:cstheme="minorHAnsi"/>
+        </w:rPr>
+        <w:t>Long Short-Term Memory (LSTM) Neural Network</w:t>
+      </w:r>
+    </w:p>
+    <w:p>
+      <w:pPr>
+        <w:pStyle w:val="ListParagraph"/>
+        <w:numPr>
+          <w:ilvl w:val="1"/>
+          <w:numId w:val="38"/>
+        </w:numPr>
+        <w:rPr>
+          <w:rFonts w:cstheme="minorHAnsi"/>
+        </w:rPr>
+      </w:pPr>
+      <w:hyperlink r:id="rId67" w:history="1">
         <w:r>
           <w:rPr>
             <w:rStyle w:val="Hyperlink"/>
@@ -14440,7 +15105,7 @@
       </w:hyperlink>
     </w:p>
     <w:sectPr>
-      <w:footerReference w:type="default" r:id="rId59"/>
+      <w:footerReference w:type="default" r:id="rId68"/>
       <w:pgSz w:w="12240" w:h="15840"/>
       <w:pgMar w:top="1440" w:right="1440" w:bottom="1440" w:left="1440" w:header="720" w:footer="720" w:gutter="0"/>
       <w:cols w:space="720"/>
@@ -15501,6 +16166,186 @@
     </w:lvl>
   </w:abstractNum>
   <w:abstractNum w:abstractNumId="9" w15:restartNumberingAfterBreak="0">
+    <w:nsid w:val="1FA362C1"/>
+    <w:multiLevelType w:val="hybridMultilevel"/>
+    <w:tmpl w:val="C3A4E44E"/>
+    <w:lvl w:ilvl="0" w:tplc="5B1A8A70">
+      <w:start w:val="1"/>
+      <w:numFmt w:val="decimal"/>
+      <w:lvlText w:val="%1)"/>
+      <w:lvlJc w:val="left"/>
+      <w:pPr>
+        <w:ind w:left="720" w:hanging="360"/>
+      </w:pPr>
+      <w:rPr>
+        <w:rFonts w:cstheme="minorHAnsi" w:hint="default"/>
+        <w:b w:val="0"/>
+      </w:rPr>
+    </w:lvl>
+    <w:lvl w:ilvl="1" w:tplc="04090019" w:tentative="1">
+      <w:start w:val="1"/>
+      <w:numFmt w:val="lowerLetter"/>
+      <w:lvlText w:val="%2."/>
+      <w:lvlJc w:val="left"/>
+      <w:pPr>
+        <w:ind w:left="1440" w:hanging="360"/>
+      </w:pPr>
+    </w:lvl>
+    <w:lvl w:ilvl="2" w:tplc="0409001B" w:tentative="1">
+      <w:start w:val="1"/>
+      <w:numFmt w:val="lowerRoman"/>
+      <w:lvlText w:val="%3."/>
+      <w:lvlJc w:val="right"/>
+      <w:pPr>
+        <w:ind w:left="2160" w:hanging="180"/>
+      </w:pPr>
+    </w:lvl>
+    <w:lvl w:ilvl="3" w:tplc="0409000F" w:tentative="1">
+      <w:start w:val="1"/>
+      <w:numFmt w:val="decimal"/>
+      <w:lvlText w:val="%4."/>
+      <w:lvlJc w:val="left"/>
+      <w:pPr>
+        <w:ind w:left="2880" w:hanging="360"/>
+      </w:pPr>
+    </w:lvl>
+    <w:lvl w:ilvl="4" w:tplc="04090019" w:tentative="1">
+      <w:start w:val="1"/>
+      <w:numFmt w:val="lowerLetter"/>
+      <w:lvlText w:val="%5."/>
+      <w:lvlJc w:val="left"/>
+      <w:pPr>
+        <w:ind w:left="3600" w:hanging="360"/>
+      </w:pPr>
+    </w:lvl>
+    <w:lvl w:ilvl="5" w:tplc="0409001B" w:tentative="1">
+      <w:start w:val="1"/>
+      <w:numFmt w:val="lowerRoman"/>
+      <w:lvlText w:val="%6."/>
+      <w:lvlJc w:val="right"/>
+      <w:pPr>
+        <w:ind w:left="4320" w:hanging="180"/>
+      </w:pPr>
+    </w:lvl>
+    <w:lvl w:ilvl="6" w:tplc="0409000F" w:tentative="1">
+      <w:start w:val="1"/>
+      <w:numFmt w:val="decimal"/>
+      <w:lvlText w:val="%7."/>
+      <w:lvlJc w:val="left"/>
+      <w:pPr>
+        <w:ind w:left="5040" w:hanging="360"/>
+      </w:pPr>
+    </w:lvl>
+    <w:lvl w:ilvl="7" w:tplc="04090019" w:tentative="1">
+      <w:start w:val="1"/>
+      <w:numFmt w:val="lowerLetter"/>
+      <w:lvlText w:val="%8."/>
+      <w:lvlJc w:val="left"/>
+      <w:pPr>
+        <w:ind w:left="5760" w:hanging="360"/>
+      </w:pPr>
+    </w:lvl>
+    <w:lvl w:ilvl="8" w:tplc="0409001B" w:tentative="1">
+      <w:start w:val="1"/>
+      <w:numFmt w:val="lowerRoman"/>
+      <w:lvlText w:val="%9."/>
+      <w:lvlJc w:val="right"/>
+      <w:pPr>
+        <w:ind w:left="6480" w:hanging="180"/>
+      </w:pPr>
+    </w:lvl>
+  </w:abstractNum>
+  <w:abstractNum w:abstractNumId="10" w15:restartNumberingAfterBreak="0">
+    <w:nsid w:val="21574598"/>
+    <w:multiLevelType w:val="hybridMultilevel"/>
+    <w:tmpl w:val="DE3C6466"/>
+    <w:lvl w:ilvl="0" w:tplc="5B1A8A70">
+      <w:start w:val="1"/>
+      <w:numFmt w:val="decimal"/>
+      <w:lvlText w:val="%1)"/>
+      <w:lvlJc w:val="left"/>
+      <w:pPr>
+        <w:ind w:left="720" w:hanging="360"/>
+      </w:pPr>
+      <w:rPr>
+        <w:rFonts w:cstheme="minorHAnsi" w:hint="default"/>
+        <w:b w:val="0"/>
+      </w:rPr>
+    </w:lvl>
+    <w:lvl w:ilvl="1" w:tplc="04090019">
+      <w:start w:val="1"/>
+      <w:numFmt w:val="lowerLetter"/>
+      <w:lvlText w:val="%2."/>
+      <w:lvlJc w:val="left"/>
+      <w:pPr>
+        <w:ind w:left="1440" w:hanging="360"/>
+      </w:pPr>
+    </w:lvl>
+    <w:lvl w:ilvl="2" w:tplc="0409001B" w:tentative="1">
+      <w:start w:val="1"/>
+      <w:numFmt w:val="lowerRoman"/>
+      <w:lvlText w:val="%3."/>
+      <w:lvlJc w:val="right"/>
+      <w:pPr>
+        <w:ind w:left="2160" w:hanging="180"/>
+      </w:pPr>
+    </w:lvl>
+    <w:lvl w:ilvl="3" w:tplc="0409000F" w:tentative="1">
+      <w:start w:val="1"/>
+      <w:numFmt w:val="decimal"/>
+      <w:lvlText w:val="%4."/>
+      <w:lvlJc w:val="left"/>
+      <w:pPr>
+        <w:ind w:left="2880" w:hanging="360"/>
+      </w:pPr>
+    </w:lvl>
+    <w:lvl w:ilvl="4" w:tplc="04090019" w:tentative="1">
+      <w:start w:val="1"/>
+      <w:numFmt w:val="lowerLetter"/>
+      <w:lvlText w:val="%5."/>
+      <w:lvlJc w:val="left"/>
+      <w:pPr>
+        <w:ind w:left="3600" w:hanging="360"/>
+      </w:pPr>
+    </w:lvl>
+    <w:lvl w:ilvl="5" w:tplc="0409001B" w:tentative="1">
+      <w:start w:val="1"/>
+      <w:numFmt w:val="lowerRoman"/>
+      <w:lvlText w:val="%6."/>
+      <w:lvlJc w:val="right"/>
+      <w:pPr>
+        <w:ind w:left="4320" w:hanging="180"/>
+      </w:pPr>
+    </w:lvl>
+    <w:lvl w:ilvl="6" w:tplc="0409000F" w:tentative="1">
+      <w:start w:val="1"/>
+      <w:numFmt w:val="decimal"/>
+      <w:lvlText w:val="%7."/>
+      <w:lvlJc w:val="left"/>
+      <w:pPr>
+        <w:ind w:left="5040" w:hanging="360"/>
+      </w:pPr>
+    </w:lvl>
+    <w:lvl w:ilvl="7" w:tplc="04090019" w:tentative="1">
+      <w:start w:val="1"/>
+      <w:numFmt w:val="lowerLetter"/>
+      <w:lvlText w:val="%8."/>
+      <w:lvlJc w:val="left"/>
+      <w:pPr>
+        <w:ind w:left="5760" w:hanging="360"/>
+      </w:pPr>
+    </w:lvl>
+    <w:lvl w:ilvl="8" w:tplc="0409001B" w:tentative="1">
+      <w:start w:val="1"/>
+      <w:numFmt w:val="lowerRoman"/>
+      <w:lvlText w:val="%9."/>
+      <w:lvlJc w:val="right"/>
+      <w:pPr>
+        <w:ind w:left="6480" w:hanging="180"/>
+      </w:pPr>
+    </w:lvl>
+  </w:abstractNum>
+  <w:abstractNum w:abstractNumId="11" w15:restartNumberingAfterBreak="0">
     <w:nsid w:val="25C0676D"/>
     <w:multiLevelType w:val="hybridMultilevel"/>
     <w:tmpl w:val="0EDA468E"/>
@@ -15613,7 +16458,7 @@
       </w:rPr>
     </w:lvl>
   </w:abstractNum>
-  <w:abstractNum w:abstractNumId="10" w15:restartNumberingAfterBreak="0">
+  <w:abstractNum w:abstractNumId="12" w15:restartNumberingAfterBreak="0">
     <w:nsid w:val="25C81456"/>
     <w:multiLevelType w:val="hybridMultilevel"/>
     <w:tmpl w:val="A1E8B054"/>
@@ -15702,7 +16547,7 @@
       </w:pPr>
     </w:lvl>
   </w:abstractNum>
-  <w:abstractNum w:abstractNumId="11" w15:restartNumberingAfterBreak="0">
+  <w:abstractNum w:abstractNumId="13" w15:restartNumberingAfterBreak="0">
     <w:nsid w:val="26152D0D"/>
     <w:multiLevelType w:val="hybridMultilevel"/>
     <w:tmpl w:val="12209E74"/>
@@ -15791,7 +16636,7 @@
       </w:pPr>
     </w:lvl>
   </w:abstractNum>
-  <w:abstractNum w:abstractNumId="12" w15:restartNumberingAfterBreak="0">
+  <w:abstractNum w:abstractNumId="14" w15:restartNumberingAfterBreak="0">
     <w:nsid w:val="36117847"/>
     <w:multiLevelType w:val="hybridMultilevel"/>
     <w:tmpl w:val="411C1982"/>
@@ -15880,7 +16725,7 @@
       </w:pPr>
     </w:lvl>
   </w:abstractNum>
-  <w:abstractNum w:abstractNumId="13" w15:restartNumberingAfterBreak="0">
+  <w:abstractNum w:abstractNumId="15" w15:restartNumberingAfterBreak="0">
     <w:nsid w:val="38C35D8F"/>
     <w:multiLevelType w:val="hybridMultilevel"/>
     <w:tmpl w:val="19A2C72A"/>
@@ -15969,7 +16814,7 @@
       </w:pPr>
     </w:lvl>
   </w:abstractNum>
-  <w:abstractNum w:abstractNumId="14" w15:restartNumberingAfterBreak="0">
+  <w:abstractNum w:abstractNumId="16" w15:restartNumberingAfterBreak="0">
     <w:nsid w:val="3A806EE9"/>
     <w:multiLevelType w:val="hybridMultilevel"/>
     <w:tmpl w:val="68D2C546"/>
@@ -16082,7 +16927,7 @@
       </w:rPr>
     </w:lvl>
   </w:abstractNum>
-  <w:abstractNum w:abstractNumId="15" w15:restartNumberingAfterBreak="0">
+  <w:abstractNum w:abstractNumId="17" w15:restartNumberingAfterBreak="0">
     <w:nsid w:val="3DB101F5"/>
     <w:multiLevelType w:val="hybridMultilevel"/>
     <w:tmpl w:val="9AB49138"/>
@@ -16168,7 +17013,7 @@
       </w:pPr>
     </w:lvl>
   </w:abstractNum>
-  <w:abstractNum w:abstractNumId="16" w15:restartNumberingAfterBreak="0">
+  <w:abstractNum w:abstractNumId="18" w15:restartNumberingAfterBreak="0">
     <w:nsid w:val="40F960D1"/>
     <w:multiLevelType w:val="hybridMultilevel"/>
     <w:tmpl w:val="10282E80"/>
@@ -16281,7 +17126,96 @@
       </w:rPr>
     </w:lvl>
   </w:abstractNum>
-  <w:abstractNum w:abstractNumId="17" w15:restartNumberingAfterBreak="0">
+  <w:abstractNum w:abstractNumId="19" w15:restartNumberingAfterBreak="0">
+    <w:nsid w:val="431F2F20"/>
+    <w:multiLevelType w:val="hybridMultilevel"/>
+    <w:tmpl w:val="A5E60CC2"/>
+    <w:lvl w:ilvl="0" w:tplc="04090011">
+      <w:start w:val="1"/>
+      <w:numFmt w:val="decimal"/>
+      <w:lvlText w:val="%1)"/>
+      <w:lvlJc w:val="left"/>
+      <w:pPr>
+        <w:ind w:left="720" w:hanging="360"/>
+      </w:pPr>
+      <w:rPr>
+        <w:rFonts w:hint="default"/>
+      </w:rPr>
+    </w:lvl>
+    <w:lvl w:ilvl="1" w:tplc="04090019" w:tentative="1">
+      <w:start w:val="1"/>
+      <w:numFmt w:val="lowerLetter"/>
+      <w:lvlText w:val="%2."/>
+      <w:lvlJc w:val="left"/>
+      <w:pPr>
+        <w:ind w:left="1440" w:hanging="360"/>
+      </w:pPr>
+    </w:lvl>
+    <w:lvl w:ilvl="2" w:tplc="0409001B" w:tentative="1">
+      <w:start w:val="1"/>
+      <w:numFmt w:val="lowerRoman"/>
+      <w:lvlText w:val="%3."/>
+      <w:lvlJc w:val="right"/>
+      <w:pPr>
+        <w:ind w:left="2160" w:hanging="180"/>
+      </w:pPr>
+    </w:lvl>
+    <w:lvl w:ilvl="3" w:tplc="0409000F" w:tentative="1">
+      <w:start w:val="1"/>
+      <w:numFmt w:val="decimal"/>
+      <w:lvlText w:val="%4."/>
+      <w:lvlJc w:val="left"/>
+      <w:pPr>
+        <w:ind w:left="2880" w:hanging="360"/>
+      </w:pPr>
+    </w:lvl>
+    <w:lvl w:ilvl="4" w:tplc="04090019" w:tentative="1">
+      <w:start w:val="1"/>
+      <w:numFmt w:val="lowerLetter"/>
+      <w:lvlText w:val="%5."/>
+      <w:lvlJc w:val="left"/>
+      <w:pPr>
+        <w:ind w:left="3600" w:hanging="360"/>
+      </w:pPr>
+    </w:lvl>
+    <w:lvl w:ilvl="5" w:tplc="0409001B" w:tentative="1">
+      <w:start w:val="1"/>
+      <w:numFmt w:val="lowerRoman"/>
+      <w:lvlText w:val="%6."/>
+      <w:lvlJc w:val="right"/>
+      <w:pPr>
+        <w:ind w:left="4320" w:hanging="180"/>
+      </w:pPr>
+    </w:lvl>
+    <w:lvl w:ilvl="6" w:tplc="0409000F" w:tentative="1">
+      <w:start w:val="1"/>
+      <w:numFmt w:val="decimal"/>
+      <w:lvlText w:val="%7."/>
+      <w:lvlJc w:val="left"/>
+      <w:pPr>
+        <w:ind w:left="5040" w:hanging="360"/>
+      </w:pPr>
+    </w:lvl>
+    <w:lvl w:ilvl="7" w:tplc="04090019" w:tentative="1">
+      <w:start w:val="1"/>
+      <w:numFmt w:val="lowerLetter"/>
+      <w:lvlText w:val="%8."/>
+      <w:lvlJc w:val="left"/>
+      <w:pPr>
+        <w:ind w:left="5760" w:hanging="360"/>
+      </w:pPr>
+    </w:lvl>
+    <w:lvl w:ilvl="8" w:tplc="0409001B" w:tentative="1">
+      <w:start w:val="1"/>
+      <w:numFmt w:val="lowerRoman"/>
+      <w:lvlText w:val="%9."/>
+      <w:lvlJc w:val="right"/>
+      <w:pPr>
+        <w:ind w:left="6480" w:hanging="180"/>
+      </w:pPr>
+    </w:lvl>
+  </w:abstractNum>
+  <w:abstractNum w:abstractNumId="20" w15:restartNumberingAfterBreak="0">
     <w:nsid w:val="45F92F71"/>
     <w:multiLevelType w:val="hybridMultilevel"/>
     <w:tmpl w:val="91ACF6A2"/>
@@ -16395,7 +17329,7 @@
       </w:rPr>
     </w:lvl>
   </w:abstractNum>
-  <w:abstractNum w:abstractNumId="18" w15:restartNumberingAfterBreak="0">
+  <w:abstractNum w:abstractNumId="21" w15:restartNumberingAfterBreak="0">
     <w:nsid w:val="472F0C0A"/>
     <w:multiLevelType w:val="hybridMultilevel"/>
     <w:tmpl w:val="449C96BC"/>
@@ -16484,7 +17418,97 @@
       </w:pPr>
     </w:lvl>
   </w:abstractNum>
-  <w:abstractNum w:abstractNumId="19" w15:restartNumberingAfterBreak="0">
+  <w:abstractNum w:abstractNumId="22" w15:restartNumberingAfterBreak="0">
+    <w:nsid w:val="48105B5A"/>
+    <w:multiLevelType w:val="hybridMultilevel"/>
+    <w:tmpl w:val="5A3AE25E"/>
+    <w:lvl w:ilvl="0" w:tplc="5B1A8A70">
+      <w:start w:val="1"/>
+      <w:numFmt w:val="decimal"/>
+      <w:lvlText w:val="%1)"/>
+      <w:lvlJc w:val="left"/>
+      <w:pPr>
+        <w:ind w:left="720" w:hanging="360"/>
+      </w:pPr>
+      <w:rPr>
+        <w:rFonts w:cstheme="minorHAnsi" w:hint="default"/>
+        <w:b w:val="0"/>
+      </w:rPr>
+    </w:lvl>
+    <w:lvl w:ilvl="1" w:tplc="04090019" w:tentative="1">
+      <w:start w:val="1"/>
+      <w:numFmt w:val="lowerLetter"/>
+      <w:lvlText w:val="%2."/>
+      <w:lvlJc w:val="left"/>
+      <w:pPr>
+        <w:ind w:left="1440" w:hanging="360"/>
+      </w:pPr>
+    </w:lvl>
+    <w:lvl w:ilvl="2" w:tplc="0409001B" w:tentative="1">
+      <w:start w:val="1"/>
+      <w:numFmt w:val="lowerRoman"/>
+      <w:lvlText w:val="%3."/>
+      <w:lvlJc w:val="right"/>
+      <w:pPr>
+        <w:ind w:left="2160" w:hanging="180"/>
+      </w:pPr>
+    </w:lvl>
+    <w:lvl w:ilvl="3" w:tplc="0409000F" w:tentative="1">
+      <w:start w:val="1"/>
+      <w:numFmt w:val="decimal"/>
+      <w:lvlText w:val="%4."/>
+      <w:lvlJc w:val="left"/>
+      <w:pPr>
+        <w:ind w:left="2880" w:hanging="360"/>
+      </w:pPr>
+    </w:lvl>
+    <w:lvl w:ilvl="4" w:tplc="04090019" w:tentative="1">
+      <w:start w:val="1"/>
+      <w:numFmt w:val="lowerLetter"/>
+      <w:lvlText w:val="%5."/>
+      <w:lvlJc w:val="left"/>
+      <w:pPr>
+        <w:ind w:left="3600" w:hanging="360"/>
+      </w:pPr>
+    </w:lvl>
+    <w:lvl w:ilvl="5" w:tplc="0409001B" w:tentative="1">
+      <w:start w:val="1"/>
+      <w:numFmt w:val="lowerRoman"/>
+      <w:lvlText w:val="%6."/>
+      <w:lvlJc w:val="right"/>
+      <w:pPr>
+        <w:ind w:left="4320" w:hanging="180"/>
+      </w:pPr>
+    </w:lvl>
+    <w:lvl w:ilvl="6" w:tplc="0409000F" w:tentative="1">
+      <w:start w:val="1"/>
+      <w:numFmt w:val="decimal"/>
+      <w:lvlText w:val="%7."/>
+      <w:lvlJc w:val="left"/>
+      <w:pPr>
+        <w:ind w:left="5040" w:hanging="360"/>
+      </w:pPr>
+    </w:lvl>
+    <w:lvl w:ilvl="7" w:tplc="04090019" w:tentative="1">
+      <w:start w:val="1"/>
+      <w:numFmt w:val="lowerLetter"/>
+      <w:lvlText w:val="%8."/>
+      <w:lvlJc w:val="left"/>
+      <w:pPr>
+        <w:ind w:left="5760" w:hanging="360"/>
+      </w:pPr>
+    </w:lvl>
+    <w:lvl w:ilvl="8" w:tplc="0409001B" w:tentative="1">
+      <w:start w:val="1"/>
+      <w:numFmt w:val="lowerRoman"/>
+      <w:lvlText w:val="%9."/>
+      <w:lvlJc w:val="right"/>
+      <w:pPr>
+        <w:ind w:left="6480" w:hanging="180"/>
+      </w:pPr>
+    </w:lvl>
+  </w:abstractNum>
+  <w:abstractNum w:abstractNumId="23" w15:restartNumberingAfterBreak="0">
     <w:nsid w:val="48942AC7"/>
     <w:multiLevelType w:val="hybridMultilevel"/>
     <w:tmpl w:val="9300D60E"/>
@@ -16570,7 +17594,7 @@
       </w:pPr>
     </w:lvl>
   </w:abstractNum>
-  <w:abstractNum w:abstractNumId="20" w15:restartNumberingAfterBreak="0">
+  <w:abstractNum w:abstractNumId="24" w15:restartNumberingAfterBreak="0">
     <w:nsid w:val="4C7602DE"/>
     <w:multiLevelType w:val="hybridMultilevel"/>
     <w:tmpl w:val="D1A67398"/>
@@ -16659,7 +17683,98 @@
       </w:pPr>
     </w:lvl>
   </w:abstractNum>
-  <w:abstractNum w:abstractNumId="21" w15:restartNumberingAfterBreak="0">
+  <w:abstractNum w:abstractNumId="25" w15:restartNumberingAfterBreak="0">
+    <w:nsid w:val="4F180EEF"/>
+    <w:multiLevelType w:val="hybridMultilevel"/>
+    <w:tmpl w:val="661E2108"/>
+    <w:lvl w:ilvl="0" w:tplc="04090011">
+      <w:start w:val="1"/>
+      <w:numFmt w:val="decimal"/>
+      <w:lvlText w:val="%1)"/>
+      <w:lvlJc w:val="left"/>
+      <w:pPr>
+        <w:ind w:left="720" w:hanging="360"/>
+      </w:pPr>
+      <w:rPr>
+        <w:rFonts w:hint="default"/>
+        <w:color w:val="auto"/>
+        <w:u w:val="none"/>
+      </w:rPr>
+    </w:lvl>
+    <w:lvl w:ilvl="1" w:tplc="04090019" w:tentative="1">
+      <w:start w:val="1"/>
+      <w:numFmt w:val="lowerLetter"/>
+      <w:lvlText w:val="%2."/>
+      <w:lvlJc w:val="left"/>
+      <w:pPr>
+        <w:ind w:left="1440" w:hanging="360"/>
+      </w:pPr>
+    </w:lvl>
+    <w:lvl w:ilvl="2" w:tplc="0409001B" w:tentative="1">
+      <w:start w:val="1"/>
+      <w:numFmt w:val="lowerRoman"/>
+      <w:lvlText w:val="%3."/>
+      <w:lvlJc w:val="right"/>
+      <w:pPr>
+        <w:ind w:left="2160" w:hanging="180"/>
+      </w:pPr>
+    </w:lvl>
+    <w:lvl w:ilvl="3" w:tplc="0409000F" w:tentative="1">
+      <w:start w:val="1"/>
+      <w:numFmt w:val="decimal"/>
+      <w:lvlText w:val="%4."/>
+      <w:lvlJc w:val="left"/>
+      <w:pPr>
+        <w:ind w:left="2880" w:hanging="360"/>
+      </w:pPr>
+    </w:lvl>
+    <w:lvl w:ilvl="4" w:tplc="04090019" w:tentative="1">
+      <w:start w:val="1"/>
+      <w:numFmt w:val="lowerLetter"/>
+      <w:lvlText w:val="%5."/>
+      <w:lvlJc w:val="left"/>
+      <w:pPr>
+        <w:ind w:left="3600" w:hanging="360"/>
+      </w:pPr>
+    </w:lvl>
+    <w:lvl w:ilvl="5" w:tplc="0409001B" w:tentative="1">
+      <w:start w:val="1"/>
+      <w:numFmt w:val="lowerRoman"/>
+      <w:lvlText w:val="%6."/>
+      <w:lvlJc w:val="right"/>
+      <w:pPr>
+        <w:ind w:left="4320" w:hanging="180"/>
+      </w:pPr>
+    </w:lvl>
+    <w:lvl w:ilvl="6" w:tplc="0409000F" w:tentative="1">
+      <w:start w:val="1"/>
+      <w:numFmt w:val="decimal"/>
+      <w:lvlText w:val="%7."/>
+      <w:lvlJc w:val="left"/>
+      <w:pPr>
+        <w:ind w:left="5040" w:hanging="360"/>
+      </w:pPr>
+    </w:lvl>
+    <w:lvl w:ilvl="7" w:tplc="04090019" w:tentative="1">
+      <w:start w:val="1"/>
+      <w:numFmt w:val="lowerLetter"/>
+      <w:lvlText w:val="%8."/>
+      <w:lvlJc w:val="left"/>
+      <w:pPr>
+        <w:ind w:left="5760" w:hanging="360"/>
+      </w:pPr>
+    </w:lvl>
+    <w:lvl w:ilvl="8" w:tplc="0409001B" w:tentative="1">
+      <w:start w:val="1"/>
+      <w:numFmt w:val="lowerRoman"/>
+      <w:lvlText w:val="%9."/>
+      <w:lvlJc w:val="right"/>
+      <w:pPr>
+        <w:ind w:left="6480" w:hanging="180"/>
+      </w:pPr>
+    </w:lvl>
+  </w:abstractNum>
+  <w:abstractNum w:abstractNumId="26" w15:restartNumberingAfterBreak="0">
     <w:nsid w:val="56CA5AC6"/>
     <w:multiLevelType w:val="hybridMultilevel"/>
     <w:tmpl w:val="B924241E"/>
@@ -16748,7 +17863,7 @@
       </w:pPr>
     </w:lvl>
   </w:abstractNum>
-  <w:abstractNum w:abstractNumId="22" w15:restartNumberingAfterBreak="0">
+  <w:abstractNum w:abstractNumId="27" w15:restartNumberingAfterBreak="0">
     <w:nsid w:val="57116BBA"/>
     <w:multiLevelType w:val="hybridMultilevel"/>
     <w:tmpl w:val="8B26C240"/>
@@ -16861,7 +17976,7 @@
       </w:rPr>
     </w:lvl>
   </w:abstractNum>
-  <w:abstractNum w:abstractNumId="23" w15:restartNumberingAfterBreak="0">
+  <w:abstractNum w:abstractNumId="28" w15:restartNumberingAfterBreak="0">
     <w:nsid w:val="5CC77D30"/>
     <w:multiLevelType w:val="hybridMultilevel"/>
     <w:tmpl w:val="ECD64E2E"/>
@@ -16950,7 +18065,7 @@
       </w:pPr>
     </w:lvl>
   </w:abstractNum>
-  <w:abstractNum w:abstractNumId="24" w15:restartNumberingAfterBreak="0">
+  <w:abstractNum w:abstractNumId="29" w15:restartNumberingAfterBreak="0">
     <w:nsid w:val="60EF0BC6"/>
     <w:multiLevelType w:val="hybridMultilevel"/>
     <w:tmpl w:val="161EBA8C"/>
@@ -17063,7 +18178,7 @@
       </w:rPr>
     </w:lvl>
   </w:abstractNum>
-  <w:abstractNum w:abstractNumId="25" w15:restartNumberingAfterBreak="0">
+  <w:abstractNum w:abstractNumId="30" w15:restartNumberingAfterBreak="0">
     <w:nsid w:val="68832B71"/>
     <w:multiLevelType w:val="hybridMultilevel"/>
     <w:tmpl w:val="D132059E"/>
@@ -17152,7 +18267,7 @@
       </w:pPr>
     </w:lvl>
   </w:abstractNum>
-  <w:abstractNum w:abstractNumId="26" w15:restartNumberingAfterBreak="0">
+  <w:abstractNum w:abstractNumId="31" w15:restartNumberingAfterBreak="0">
     <w:nsid w:val="6C50113A"/>
     <w:multiLevelType w:val="hybridMultilevel"/>
     <w:tmpl w:val="08E6E4D2"/>
@@ -17265,7 +18380,7 @@
       </w:rPr>
     </w:lvl>
   </w:abstractNum>
-  <w:abstractNum w:abstractNumId="27" w15:restartNumberingAfterBreak="0">
+  <w:abstractNum w:abstractNumId="32" w15:restartNumberingAfterBreak="0">
     <w:nsid w:val="71A6368F"/>
     <w:multiLevelType w:val="hybridMultilevel"/>
     <w:tmpl w:val="99B08CC4"/>
@@ -17377,7 +18492,7 @@
       </w:rPr>
     </w:lvl>
   </w:abstractNum>
-  <w:abstractNum w:abstractNumId="28" w15:restartNumberingAfterBreak="0">
+  <w:abstractNum w:abstractNumId="33" w15:restartNumberingAfterBreak="0">
     <w:nsid w:val="77140C4B"/>
     <w:multiLevelType w:val="hybridMultilevel"/>
     <w:tmpl w:val="ADFC33FA"/>
@@ -17491,7 +18606,7 @@
       </w:rPr>
     </w:lvl>
   </w:abstractNum>
-  <w:abstractNum w:abstractNumId="29" w15:restartNumberingAfterBreak="0">
+  <w:abstractNum w:abstractNumId="34" w15:restartNumberingAfterBreak="0">
     <w:nsid w:val="78227C2D"/>
     <w:multiLevelType w:val="hybridMultilevel"/>
     <w:tmpl w:val="A9E6503E"/>
@@ -17605,7 +18720,7 @@
       </w:rPr>
     </w:lvl>
   </w:abstractNum>
-  <w:abstractNum w:abstractNumId="30" w15:restartNumberingAfterBreak="0">
+  <w:abstractNum w:abstractNumId="35" w15:restartNumberingAfterBreak="0">
     <w:nsid w:val="7A3340A1"/>
     <w:multiLevelType w:val="hybridMultilevel"/>
     <w:tmpl w:val="3208D9D6"/>
@@ -17718,7 +18833,7 @@
       </w:rPr>
     </w:lvl>
   </w:abstractNum>
-  <w:abstractNum w:abstractNumId="31" w15:restartNumberingAfterBreak="0">
+  <w:abstractNum w:abstractNumId="36" w15:restartNumberingAfterBreak="0">
     <w:nsid w:val="7AD6487B"/>
     <w:multiLevelType w:val="hybridMultilevel"/>
     <w:tmpl w:val="23B2DF24"/>
@@ -17807,7 +18922,7 @@
       </w:pPr>
     </w:lvl>
   </w:abstractNum>
-  <w:abstractNum w:abstractNumId="32" w15:restartNumberingAfterBreak="0">
+  <w:abstractNum w:abstractNumId="37" w15:restartNumberingAfterBreak="0">
     <w:nsid w:val="7D4D4BD7"/>
     <w:multiLevelType w:val="hybridMultilevel"/>
     <w:tmpl w:val="9E0A7926"/>
@@ -17924,34 +19039,34 @@
     <w:abstractNumId w:val="2"/>
   </w:num>
   <w:num w:numId="2">
+    <w:abstractNumId w:val="32"/>
+  </w:num>
+  <w:num w:numId="3">
     <w:abstractNumId w:val="27"/>
   </w:num>
-  <w:num w:numId="3">
-    <w:abstractNumId w:val="22"/>
-  </w:num>
   <w:num w:numId="4">
-    <w:abstractNumId w:val="18"/>
+    <w:abstractNumId w:val="21"/>
   </w:num>
   <w:num w:numId="5">
-    <w:abstractNumId w:val="11"/>
+    <w:abstractNumId w:val="13"/>
   </w:num>
   <w:num w:numId="6">
-    <w:abstractNumId w:val="25"/>
+    <w:abstractNumId w:val="30"/>
   </w:num>
   <w:num w:numId="7">
-    <w:abstractNumId w:val="12"/>
+    <w:abstractNumId w:val="14"/>
   </w:num>
   <w:num w:numId="8">
     <w:abstractNumId w:val="0"/>
   </w:num>
   <w:num w:numId="9">
-    <w:abstractNumId w:val="32"/>
+    <w:abstractNumId w:val="37"/>
   </w:num>
   <w:num w:numId="10">
     <w:abstractNumId w:val="5"/>
   </w:num>
   <w:num w:numId="11">
-    <w:abstractNumId w:val="19"/>
+    <w:abstractNumId w:val="23"/>
   </w:num>
   <w:num w:numId="12">
     <w:abstractNumId w:val="6"/>
@@ -17960,46 +19075,46 @@
     <w:abstractNumId w:val="7"/>
   </w:num>
   <w:num w:numId="14">
+    <w:abstractNumId w:val="29"/>
+  </w:num>
+  <w:num w:numId="15">
+    <w:abstractNumId w:val="12"/>
+  </w:num>
+  <w:num w:numId="16">
+    <w:abstractNumId w:val="28"/>
+  </w:num>
+  <w:num w:numId="17">
+    <w:abstractNumId w:val="36"/>
+  </w:num>
+  <w:num w:numId="18">
+    <w:abstractNumId w:val="26"/>
+  </w:num>
+  <w:num w:numId="19">
     <w:abstractNumId w:val="24"/>
   </w:num>
-  <w:num w:numId="15">
-    <w:abstractNumId w:val="10"/>
-  </w:num>
-  <w:num w:numId="16">
-    <w:abstractNumId w:val="23"/>
-  </w:num>
-  <w:num w:numId="17">
-    <w:abstractNumId w:val="31"/>
-  </w:num>
-  <w:num w:numId="18">
-    <w:abstractNumId w:val="21"/>
-  </w:num>
-  <w:num w:numId="19">
-    <w:abstractNumId w:val="20"/>
-  </w:num>
   <w:num w:numId="20">
-    <w:abstractNumId w:val="13"/>
+    <w:abstractNumId w:val="15"/>
   </w:num>
   <w:num w:numId="21">
-    <w:abstractNumId w:val="16"/>
+    <w:abstractNumId w:val="18"/>
   </w:num>
   <w:num w:numId="22">
-    <w:abstractNumId w:val="9"/>
+    <w:abstractNumId w:val="11"/>
   </w:num>
   <w:num w:numId="23">
-    <w:abstractNumId w:val="15"/>
+    <w:abstractNumId w:val="17"/>
   </w:num>
   <w:num w:numId="24">
     <w:abstractNumId w:val="8"/>
   </w:num>
   <w:num w:numId="25">
-    <w:abstractNumId w:val="30"/>
+    <w:abstractNumId w:val="35"/>
   </w:num>
   <w:num w:numId="26">
-    <w:abstractNumId w:val="26"/>
+    <w:abstractNumId w:val="31"/>
   </w:num>
   <w:num w:numId="27">
-    <w:abstractNumId w:val="14"/>
+    <w:abstractNumId w:val="16"/>
   </w:num>
   <w:num w:numId="28">
     <w:abstractNumId w:val="3"/>
@@ -18008,16 +19123,31 @@
     <w:abstractNumId w:val="4"/>
   </w:num>
   <w:num w:numId="30">
-    <w:abstractNumId w:val="17"/>
+    <w:abstractNumId w:val="20"/>
   </w:num>
   <w:num w:numId="31">
-    <w:abstractNumId w:val="28"/>
+    <w:abstractNumId w:val="33"/>
   </w:num>
   <w:num w:numId="32">
-    <w:abstractNumId w:val="29"/>
+    <w:abstractNumId w:val="34"/>
   </w:num>
   <w:num w:numId="33">
     <w:abstractNumId w:val="1"/>
+  </w:num>
+  <w:num w:numId="34">
+    <w:abstractNumId w:val="22"/>
+  </w:num>
+  <w:num w:numId="35">
+    <w:abstractNumId w:val="25"/>
+  </w:num>
+  <w:num w:numId="36">
+    <w:abstractNumId w:val="19"/>
+  </w:num>
+  <w:num w:numId="37">
+    <w:abstractNumId w:val="9"/>
+  </w:num>
+  <w:num w:numId="38">
+    <w:abstractNumId w:val="10"/>
   </w:num>
 </w:numbering>
 </file>
@@ -19350,7 +20480,7 @@
 </file>
 
 <file path=customXml/itemProps1.xml><?xml version="1.0" encoding="utf-8"?>
-<ds:datastoreItem xmlns:ds="http://schemas.openxmlformats.org/officeDocument/2006/customXml" ds:itemID="{4A61BAD1-7C8D-4D9A-AFC4-1876C915E72E}">
+<ds:datastoreItem xmlns:ds="http://schemas.openxmlformats.org/officeDocument/2006/customXml" ds:itemID="{AE903218-B6D6-4E13-8255-944B46196B6D}">
   <ds:schemaRefs>
     <ds:schemaRef ds:uri="http://schemas.openxmlformats.org/officeDocument/2006/bibliography"/>
   </ds:schemaRefs>

</xml_diff>